<commit_message>
Finalização da Conclusão da análise
</commit_message>
<xml_diff>
--- a/Comparaçoes/Conclusão análise.docx
+++ b/Comparaçoes/Conclusão análise.docx
@@ -29,6 +29,7 @@
     <w:p>
       <w:pPr>
         <w:numPr>
+          <w:ilvl w:val="0"/>
           <w:numId w:val="0"/>
         </w:numPr>
         <w:ind w:leftChars="0"/>
@@ -44,23 +45,11 @@
           <w:lang w:val="pt-BR"/>
         </w:rPr>
       </w:pPr>
-      <w:r>
-        <w:rPr>
-          <w:rFonts w:hint="default" w:ascii="Arial" w:hAnsi="Arial" w:cs="Arial"/>
-          <w:b w:val="0"/>
-          <w:bCs w:val="0"/>
-          <w:i/>
-          <w:iCs/>
-          <w:sz w:val="28"/>
-          <w:szCs w:val="28"/>
-          <w:lang w:val="pt-BR"/>
-        </w:rPr>
-        <w:t>Melhores Resultados:</w:t>
-      </w:r>
     </w:p>
     <w:p>
       <w:pPr>
         <w:numPr>
+          <w:ilvl w:val="0"/>
           <w:numId w:val="0"/>
         </w:numPr>
         <w:ind w:leftChars="0"/>
@@ -69,6 +58,39 @@
           <w:rFonts w:hint="default" w:ascii="Arial" w:hAnsi="Arial" w:cs="Arial"/>
           <w:b w:val="0"/>
           <w:bCs w:val="0"/>
+          <w:i/>
+          <w:iCs/>
+          <w:sz w:val="28"/>
+          <w:szCs w:val="28"/>
+          <w:lang w:val="pt-BR"/>
+        </w:rPr>
+      </w:pPr>
+      <w:r>
+        <w:rPr>
+          <w:rFonts w:hint="default" w:ascii="Arial" w:hAnsi="Arial" w:cs="Arial"/>
+          <w:b w:val="0"/>
+          <w:bCs w:val="0"/>
+          <w:i/>
+          <w:iCs/>
+          <w:sz w:val="28"/>
+          <w:szCs w:val="28"/>
+          <w:lang w:val="pt-BR"/>
+        </w:rPr>
+        <w:t>Melhores Resultados:</w:t>
+      </w:r>
+    </w:p>
+    <w:p>
+      <w:pPr>
+        <w:numPr>
+          <w:ilvl w:val="0"/>
+          <w:numId w:val="0"/>
+        </w:numPr>
+        <w:ind w:leftChars="0"/>
+        <w:jc w:val="both"/>
+        <w:rPr>
+          <w:rFonts w:hint="default" w:ascii="Arial" w:hAnsi="Arial" w:cs="Arial"/>
+          <w:b w:val="0"/>
+          <w:bCs w:val="0"/>
           <w:sz w:val="28"/>
           <w:szCs w:val="28"/>
           <w:lang w:val="pt-BR"/>
@@ -135,53 +157,365 @@
           <w:lang w:val="pt-BR"/>
         </w:rPr>
         <w:tab/>
-        <w:t>Já ao analisarmos a combinação de heurística + busca loc</w:t>
+      </w:r>
+      <w:r>
+        <w:rPr>
+          <w:rFonts w:hint="default" w:ascii="Arial" w:hAnsi="Arial" w:cs="Arial"/>
+          <w:sz w:val="24"/>
+          <w:szCs w:val="24"/>
+          <w:lang w:val="pt-BR"/>
+        </w:rPr>
+        <w:t>Já ao analisarmos a combinação de heurística + busca local (is) , considerando a mesma amostra citada anteriormente tem-se que a melhor combinação foi a  Híbrida 2 + Add-Drop + 2-OPT que mostrou o melhor resultado em 53 casos (28,49%) seguida da Híbrida 2  + Add-Drop + Inserção com um total de 36 casos ( 19,35% ). Enquanto as duas piores combinações foram híbrida 1 + Add-drop e híbrida 2 + Troca com , respectivamente, 6 ( 3,23%) e 5 (2,69%).</w:t>
+      </w:r>
+    </w:p>
+    <w:p>
+      <w:pPr>
+        <w:jc w:val="both"/>
+        <w:rPr>
+          <w:rFonts w:hint="default" w:ascii="Arial" w:hAnsi="Arial" w:cs="Arial"/>
+          <w:sz w:val="24"/>
+          <w:szCs w:val="24"/>
+          <w:lang w:val="pt-BR"/>
+        </w:rPr>
+      </w:pPr>
+    </w:p>
+    <w:p>
+      <w:pPr>
+        <w:jc w:val="both"/>
+        <w:rPr>
+          <w:rFonts w:hint="default" w:ascii="Arial" w:hAnsi="Arial" w:cs="Arial"/>
+          <w:i/>
+          <w:iCs/>
+          <w:sz w:val="28"/>
+          <w:szCs w:val="28"/>
+          <w:lang w:val="pt-BR"/>
+        </w:rPr>
+      </w:pPr>
+      <w:r>
+        <w:rPr>
+          <w:rFonts w:hint="default" w:ascii="Arial" w:hAnsi="Arial" w:cs="Arial"/>
+          <w:i/>
+          <w:iCs/>
+          <w:sz w:val="28"/>
+          <w:szCs w:val="28"/>
+          <w:lang w:val="pt-BR"/>
+        </w:rPr>
+        <w:t>Comparação com resultados conhecidos:</w:t>
+      </w:r>
+    </w:p>
+    <w:p>
+      <w:pPr>
+        <w:jc w:val="both"/>
+        <w:rPr>
+          <w:rFonts w:hint="default" w:ascii="Arial" w:hAnsi="Arial" w:cs="Arial"/>
+          <w:i/>
+          <w:iCs/>
+          <w:sz w:val="28"/>
+          <w:szCs w:val="28"/>
+          <w:lang w:val="pt-BR"/>
+        </w:rPr>
+      </w:pPr>
+    </w:p>
+    <w:p>
+      <w:pPr>
+        <w:jc w:val="both"/>
+        <w:rPr>
+          <w:rFonts w:hint="default" w:ascii="Arial" w:hAnsi="Arial" w:cs="Arial"/>
+          <w:i w:val="0"/>
+          <w:iCs w:val="0"/>
+          <w:sz w:val="24"/>
+          <w:szCs w:val="24"/>
+          <w:lang w:val="pt-BR"/>
+        </w:rPr>
+      </w:pPr>
+      <w:r>
+        <w:rPr>
+          <w:rFonts w:hint="default" w:ascii="Arial" w:hAnsi="Arial" w:cs="Arial"/>
+          <w:i/>
+          <w:iCs/>
+          <w:sz w:val="28"/>
+          <w:szCs w:val="28"/>
+          <w:lang w:val="pt-BR"/>
+        </w:rPr>
+        <w:tab/>
+      </w:r>
+      <w:r>
+        <w:rPr>
+          <w:rFonts w:hint="default" w:ascii="Arial" w:hAnsi="Arial" w:cs="Arial"/>
+          <w:i w:val="0"/>
+          <w:iCs w:val="0"/>
+          <w:sz w:val="24"/>
+          <w:szCs w:val="24"/>
+          <w:lang w:val="pt-BR"/>
+        </w:rPr>
+        <w:t>Considerando os resultados conhecidos no artigo “</w:t>
+      </w:r>
+      <w:r>
+        <w:rPr>
+          <w:rFonts w:hint="default" w:ascii="Arial" w:hAnsi="Arial"/>
+          <w:i w:val="0"/>
+          <w:iCs w:val="0"/>
+          <w:sz w:val="24"/>
+          <w:szCs w:val="24"/>
+          <w:lang w:val="pt-BR"/>
+        </w:rPr>
+        <w:t>Solving open travelling salesman subset-tour problem through a hybrid genetic algorithm</w:t>
+      </w:r>
+      <w:r>
+        <w:rPr>
+          <w:rFonts w:hint="default" w:ascii="Arial" w:hAnsi="Arial" w:cs="Arial"/>
+          <w:i w:val="0"/>
+          <w:iCs w:val="0"/>
+          <w:sz w:val="24"/>
+          <w:szCs w:val="24"/>
+          <w:lang w:val="pt-BR"/>
+        </w:rPr>
+        <w:t>” (artigo principal utilizado como base), foi comparado os resultados obtidos como melhores, iguais ou piores, sendo os melhores considerados aqueles que apresentam valor inferior ao apresentado como melhor valor conhecido no artigo ( Coluna Best), os iguais considerados aqueles com valores entre o melhor e o pior resultado conhecido (Entre as colunas best e worst) e ,por último, os piores são aqueles que apresentaram valor maior que o presente na coluna de pior valor (Coluna worst).</w:t>
+      </w:r>
+    </w:p>
+    <w:p>
+      <w:pPr>
+        <w:jc w:val="both"/>
+        <w:rPr>
+          <w:rFonts w:hint="default" w:ascii="Arial" w:hAnsi="Arial" w:cs="Arial"/>
+          <w:i w:val="0"/>
+          <w:iCs w:val="0"/>
+          <w:sz w:val="24"/>
+          <w:szCs w:val="24"/>
+          <w:lang w:val="pt-BR"/>
+        </w:rPr>
+      </w:pPr>
+      <w:r>
+        <w:rPr>
+          <w:rFonts w:hint="default" w:ascii="Arial" w:hAnsi="Arial" w:cs="Arial"/>
+          <w:i w:val="0"/>
+          <w:iCs w:val="0"/>
+          <w:sz w:val="24"/>
+          <w:szCs w:val="24"/>
+          <w:lang w:val="pt-BR"/>
+        </w:rPr>
+        <w:tab/>
+        <w:t xml:space="preserve">Com as considerações feitas acima foi obtido que a combinação de Heurística e buscas locais que geraram mais resultados melhores foi a Híbrida 2 + Add-drop + 2-OPT, apresentando 23 casos melhores (12,37%) seguida pelas combinações de </w:t>
+      </w:r>
+      <w:r>
+        <w:rPr>
+          <w:rFonts w:hint="default" w:ascii="Arial" w:hAnsi="Arial" w:cs="Arial"/>
+          <w:i w:val="0"/>
+          <w:iCs w:val="0"/>
+          <w:sz w:val="24"/>
+          <w:szCs w:val="24"/>
+          <w:lang w:val="pt-BR"/>
+        </w:rPr>
+        <w:t>Híbrida 2 + Add-drop + Troca e Híbrida 2 + Add-drop + Inserção, ambas com 21 casos melhores (11,29%).</w:t>
+      </w:r>
+    </w:p>
+    <w:p>
+      <w:pPr>
+        <w:jc w:val="both"/>
+        <w:rPr>
+          <w:rFonts w:hint="default" w:ascii="Arial" w:hAnsi="Arial" w:cs="Arial"/>
+          <w:i w:val="0"/>
+          <w:iCs w:val="0"/>
+          <w:sz w:val="24"/>
+          <w:szCs w:val="24"/>
+          <w:lang w:val="pt-BR"/>
+        </w:rPr>
+      </w:pPr>
+      <w:r>
+        <w:rPr>
+          <w:rFonts w:hint="default" w:ascii="Arial" w:hAnsi="Arial" w:cs="Arial"/>
+          <w:i w:val="0"/>
+          <w:iCs w:val="0"/>
+          <w:sz w:val="24"/>
+          <w:szCs w:val="24"/>
+          <w:lang w:val="pt-BR"/>
+        </w:rPr>
+        <w:tab/>
+        <w:t>Enquanto as combinações que mais vezes apresentaram resultados iguais foram as combinações HVMP + Inserção e HIMB + Troca, ambas apresentando 15 resultados iguais, totalizando um total de 8,06% da amostra de 186 casos.</w:t>
+      </w:r>
+    </w:p>
+    <w:p>
+      <w:pPr>
+        <w:jc w:val="both"/>
+        <w:rPr>
+          <w:rFonts w:hint="default" w:ascii="Arial" w:hAnsi="Arial" w:cs="Arial"/>
+          <w:i w:val="0"/>
+          <w:iCs w:val="0"/>
+          <w:sz w:val="24"/>
+          <w:szCs w:val="24"/>
+          <w:lang w:val="pt-BR"/>
+        </w:rPr>
+      </w:pPr>
+    </w:p>
+    <w:p>
+      <w:pPr>
+        <w:jc w:val="both"/>
+        <w:rPr>
+          <w:rFonts w:hint="default" w:ascii="Arial" w:hAnsi="Arial" w:cs="Arial"/>
+          <w:i/>
+          <w:iCs/>
+          <w:sz w:val="28"/>
+          <w:szCs w:val="28"/>
+          <w:lang w:val="pt-BR"/>
+        </w:rPr>
+      </w:pPr>
+    </w:p>
+    <w:p>
+      <w:pPr>
+        <w:jc w:val="both"/>
+        <w:rPr>
+          <w:rFonts w:hint="default" w:ascii="Arial" w:hAnsi="Arial" w:cs="Arial"/>
+          <w:i/>
+          <w:iCs/>
+          <w:sz w:val="28"/>
+          <w:szCs w:val="28"/>
+          <w:lang w:val="pt-BR"/>
+        </w:rPr>
+      </w:pPr>
+    </w:p>
+    <w:p>
+      <w:pPr>
+        <w:jc w:val="both"/>
+        <w:rPr>
+          <w:rFonts w:hint="default" w:ascii="Arial" w:hAnsi="Arial" w:cs="Arial"/>
+          <w:i/>
+          <w:iCs/>
+          <w:sz w:val="28"/>
+          <w:szCs w:val="28"/>
+          <w:lang w:val="pt-BR"/>
+        </w:rPr>
+      </w:pPr>
+      <w:r>
+        <w:rPr>
+          <w:rFonts w:hint="default" w:ascii="Arial" w:hAnsi="Arial" w:cs="Arial"/>
+          <w:i/>
+          <w:iCs/>
+          <w:sz w:val="28"/>
+          <w:szCs w:val="28"/>
+          <w:lang w:val="pt-BR"/>
+        </w:rPr>
+        <w:t>Considerações finais:</w:t>
+      </w:r>
+    </w:p>
+    <w:p>
+      <w:pPr>
+        <w:jc w:val="both"/>
+        <w:rPr>
+          <w:rFonts w:hint="default" w:ascii="Arial" w:hAnsi="Arial" w:cs="Arial"/>
+          <w:i/>
+          <w:iCs/>
+          <w:sz w:val="28"/>
+          <w:szCs w:val="28"/>
+          <w:lang w:val="pt-BR"/>
+        </w:rPr>
+      </w:pPr>
+    </w:p>
+    <w:p>
+      <w:pPr>
+        <w:jc w:val="both"/>
+        <w:rPr>
+          <w:rFonts w:hint="default" w:ascii="Arial" w:hAnsi="Arial" w:cs="Arial"/>
+          <w:i/>
+          <w:iCs/>
+          <w:sz w:val="24"/>
+          <w:szCs w:val="24"/>
+          <w:lang w:val="pt-BR"/>
+        </w:rPr>
+      </w:pPr>
+      <w:r>
+        <w:rPr>
+          <w:rFonts w:hint="default" w:ascii="Arial" w:hAnsi="Arial" w:cs="Arial"/>
+          <w:i/>
+          <w:iCs/>
+          <w:sz w:val="28"/>
+          <w:szCs w:val="28"/>
+          <w:lang w:val="pt-BR"/>
+        </w:rPr>
+        <w:tab/>
+        <w:t xml:space="preserve">Levando em conta os resultados citados anteriormente, vale a pena ressaltar a efetividade da combinação Híbrida 2 + Add-Drop que quando combinada com mais uma busca local gerou resultados animadores. Tanto que a combinação que apresentou o melhor resultado em relação as demais combinações testadas foi a combinação </w:t>
+      </w:r>
+      <w:r>
+        <w:rPr>
+          <w:rFonts w:hint="default" w:ascii="Arial" w:hAnsi="Arial" w:cs="Arial"/>
+          <w:sz w:val="24"/>
+          <w:szCs w:val="24"/>
+          <w:lang w:val="pt-BR"/>
+        </w:rPr>
+        <w:t xml:space="preserve">Híbrida 2 + Add-Drop + 2-OPT e se comparado aos resultados do artigo citado anteriormente as combinações que mais se destacam são , além da referida acima, </w:t>
+      </w:r>
+      <w:r>
+        <w:rPr>
+          <w:rFonts w:hint="default" w:ascii="Arial" w:hAnsi="Arial" w:cs="Arial"/>
+          <w:i w:val="0"/>
+          <w:iCs w:val="0"/>
+          <w:sz w:val="24"/>
+          <w:szCs w:val="24"/>
+          <w:lang w:val="pt-BR"/>
+        </w:rPr>
+        <w:t>Híbrida 2 + Add-drop + Troca e Híbrida 2 + Add-drop + Inserção.</w:t>
       </w:r>
       <w:bookmarkStart w:id="0" w:name="_GoBack"/>
       <w:bookmarkEnd w:id="0"/>
-      <w:r>
-        <w:rPr>
-          <w:rFonts w:hint="default" w:ascii="Arial" w:hAnsi="Arial" w:cs="Arial"/>
-          <w:sz w:val="24"/>
-          <w:szCs w:val="24"/>
-          <w:lang w:val="pt-BR"/>
-        </w:rPr>
-        <w:t>al (is) , considerando a mesma amostra citada anteriormente tem-se que a melhor combinação foi a  Híbrida 2 + Add-Drop + 2-OPT que mostrou o melhor resultado em 53 casos (28,49%) seguida da Híbrida 2  + Add-Drop + Inserção com um total de 36 casos ( 19,35% ). Enquanto as duas piores combinações foram híbrida 1 + Add-drop e híbrida 2 + Troca com , respectivamente, 6 ( 3,23%) e 5 (2,69%).</w:t>
-      </w:r>
-    </w:p>
-    <w:p>
-      <w:pPr>
-        <w:jc w:val="both"/>
-        <w:rPr>
-          <w:rFonts w:hint="default" w:ascii="Arial" w:hAnsi="Arial" w:cs="Arial"/>
-          <w:sz w:val="24"/>
-          <w:szCs w:val="24"/>
-          <w:lang w:val="pt-BR"/>
-        </w:rPr>
-      </w:pPr>
-    </w:p>
-    <w:p>
-      <w:pPr>
-        <w:jc w:val="both"/>
-        <w:rPr>
-          <w:rFonts w:hint="default" w:ascii="Arial" w:hAnsi="Arial" w:cs="Arial"/>
-          <w:i/>
-          <w:iCs/>
-          <w:sz w:val="28"/>
-          <w:szCs w:val="28"/>
-          <w:lang w:val="pt-BR"/>
-        </w:rPr>
-      </w:pPr>
-      <w:r>
-        <w:rPr>
-          <w:rFonts w:hint="default" w:ascii="Arial" w:hAnsi="Arial" w:cs="Arial"/>
-          <w:i/>
-          <w:iCs/>
-          <w:sz w:val="28"/>
-          <w:szCs w:val="28"/>
-          <w:lang w:val="pt-BR"/>
-        </w:rPr>
-        <w:t>Comparação com resultados conhecidos</w:t>
+    </w:p>
+    <w:p>
+      <w:pPr>
+        <w:jc w:val="both"/>
+        <w:rPr>
+          <w:rFonts w:hint="default" w:ascii="Arial" w:hAnsi="Arial" w:cs="Arial"/>
+          <w:i w:val="0"/>
+          <w:iCs w:val="0"/>
+          <w:sz w:val="24"/>
+          <w:szCs w:val="24"/>
+          <w:lang w:val="pt-BR"/>
+        </w:rPr>
+      </w:pPr>
+    </w:p>
+    <w:p>
+      <w:pPr>
+        <w:jc w:val="both"/>
+        <w:rPr>
+          <w:rFonts w:hint="default" w:ascii="Arial" w:hAnsi="Arial" w:cs="Arial"/>
+          <w:i/>
+          <w:iCs/>
+          <w:sz w:val="28"/>
+          <w:szCs w:val="28"/>
+          <w:lang w:val="pt-BR"/>
+        </w:rPr>
+      </w:pPr>
+      <w:r>
+        <w:rPr>
+          <w:rFonts w:hint="default" w:ascii="Arial" w:hAnsi="Arial" w:cs="Arial"/>
+          <w:i/>
+          <w:iCs/>
+          <w:sz w:val="28"/>
+          <w:szCs w:val="28"/>
+          <w:lang w:val="pt-BR"/>
+        </w:rPr>
+        <w:tab/>
+      </w:r>
+    </w:p>
+    <w:p>
+      <w:pPr>
+        <w:jc w:val="both"/>
+        <w:rPr>
+          <w:rFonts w:hint="default" w:ascii="Arial" w:hAnsi="Arial" w:cs="Arial"/>
+          <w:i/>
+          <w:iCs/>
+          <w:sz w:val="28"/>
+          <w:szCs w:val="28"/>
+          <w:lang w:val="pt-BR"/>
+        </w:rPr>
+      </w:pPr>
+      <w:r>
+        <w:rPr>
+          <w:rFonts w:hint="default" w:ascii="Arial" w:hAnsi="Arial" w:cs="Arial"/>
+          <w:i/>
+          <w:iCs/>
+          <w:sz w:val="28"/>
+          <w:szCs w:val="28"/>
+          <w:lang w:val="pt-BR"/>
+        </w:rPr>
+        <w:tab/>
       </w:r>
     </w:p>
     <w:sectPr>

</xml_diff>

<commit_message>
Adição da tabela de comparação na conclusão
</commit_message>
<xml_diff>
--- a/Comparaçoes/Conclusão análise.docx
+++ b/Comparaçoes/Conclusão análise.docx
@@ -165,8 +165,2303 @@
           <w:szCs w:val="24"/>
           <w:lang w:val="pt-BR"/>
         </w:rPr>
-        <w:t>Já ao analisarmos a combinação de heurística + busca local (is) , considerando a mesma amostra citada anteriormente tem-se que a melhor combinação foi a  Híbrida 2 + Add-Drop + 2-OPT que mostrou o melhor resultado em 53 casos (28,49%) seguida da Híbrida 2  + Add-Drop + Inserção com um total de 36 casos ( 19,35% ). Enquanto as duas piores combinações foram híbrida 1 + Add-drop e híbrida 2 + Troca com , respectivamente, 6 ( 3,23%) e 5 (2,69%).</w:t>
+        <w:t>Já ao analisarmos a combinação de heurística construtiva + busca local (is) , considerando a mesma amostra citada anteriormente tem-se que a melhor combinação foi a  Híbrida 2 + Add-Drop + 2-OPT que mostrou o melhor resultado em 53 casos (28,49%) seguida da Híbrida 2  + Add-Drop + Inserção com um total de 36 casos ( 19,35% ). Enquanto as duas piores combinações foram híbrida 1 + Add-drop e híbrida 2 + Troca com , respectivamente, 6 ( 3,23%) e 5 (2,69%). Abaixo segue a tabela completa com os resultados de todas as combinações do tipo heurística construtiva + busca local que foram testada. Em destaque encontra-se os resulados citados previamente.</w:t>
       </w:r>
+    </w:p>
+    <w:p>
+      <w:pPr>
+        <w:jc w:val="both"/>
+        <w:rPr>
+          <w:rFonts w:hint="default" w:ascii="Arial" w:hAnsi="Arial" w:cs="Arial"/>
+          <w:sz w:val="24"/>
+          <w:szCs w:val="24"/>
+          <w:lang w:val="pt-BR"/>
+        </w:rPr>
+      </w:pPr>
+    </w:p>
+    <w:tbl>
+      <w:tblPr>
+        <w:tblW w:w="5040" w:type="dxa"/>
+        <w:jc w:val="center"/>
+        <w:tblBorders>
+          <w:top w:val="none" w:color="auto" w:sz="0" w:space="0"/>
+          <w:left w:val="none" w:color="auto" w:sz="0" w:space="0"/>
+          <w:bottom w:val="none" w:color="auto" w:sz="0" w:space="0"/>
+          <w:right w:val="none" w:color="auto" w:sz="0" w:space="0"/>
+          <w:insideH w:val="none" w:color="auto" w:sz="0" w:space="0"/>
+          <w:insideV w:val="none" w:color="auto" w:sz="0" w:space="0"/>
+        </w:tblBorders>
+        <w:shd w:val="clear"/>
+        <w:tblLayout w:type="autofit"/>
+        <w:tblCellMar>
+          <w:top w:w="0" w:type="dxa"/>
+          <w:left w:w="108" w:type="dxa"/>
+          <w:bottom w:w="0" w:type="dxa"/>
+          <w:right w:w="108" w:type="dxa"/>
+        </w:tblCellMar>
+      </w:tblPr>
+      <w:tblGrid>
+        <w:gridCol w:w="2214"/>
+        <w:gridCol w:w="831"/>
+        <w:gridCol w:w="762"/>
+        <w:gridCol w:w="1103"/>
+        <w:gridCol w:w="1103"/>
+      </w:tblGrid>
+      <w:tr>
+        <w:tblPrEx>
+          <w:tblBorders>
+            <w:top w:val="none" w:color="auto" w:sz="0" w:space="0"/>
+            <w:left w:val="none" w:color="auto" w:sz="0" w:space="0"/>
+            <w:bottom w:val="none" w:color="auto" w:sz="0" w:space="0"/>
+            <w:right w:val="none" w:color="auto" w:sz="0" w:space="0"/>
+            <w:insideH w:val="none" w:color="auto" w:sz="0" w:space="0"/>
+            <w:insideV w:val="none" w:color="auto" w:sz="0" w:space="0"/>
+          </w:tblBorders>
+          <w:shd w:val="clear"/>
+          <w:tblCellMar>
+            <w:top w:w="0" w:type="dxa"/>
+            <w:left w:w="108" w:type="dxa"/>
+            <w:bottom w:w="0" w:type="dxa"/>
+            <w:right w:w="108" w:type="dxa"/>
+          </w:tblCellMar>
+        </w:tblPrEx>
+        <w:trPr>
+          <w:trHeight w:val="312" w:hRule="atLeast"/>
+          <w:jc w:val="center"/>
+        </w:trPr>
+        <w:tc>
+          <w:tcPr>
+            <w:tcW w:w="5040" w:type="dxa"/>
+            <w:gridSpan w:val="5"/>
+            <w:vMerge w:val="restart"/>
+            <w:tcBorders>
+              <w:top w:val="single" w:color="000000" w:sz="2" w:space="0"/>
+              <w:left w:val="single" w:color="000000" w:sz="2" w:space="0"/>
+              <w:bottom w:val="single" w:color="000000" w:sz="2" w:space="0"/>
+              <w:right w:val="single" w:color="000000" w:sz="2" w:space="0"/>
+            </w:tcBorders>
+            <w:shd w:val="clear"/>
+            <w:vAlign w:val="center"/>
+          </w:tcPr>
+          <w:p>
+            <w:pPr>
+              <w:keepNext w:val="0"/>
+              <w:keepLines w:val="0"/>
+              <w:widowControl/>
+              <w:suppressLineNumbers w:val="0"/>
+              <w:jc w:val="center"/>
+              <w:textAlignment w:val="center"/>
+              <w:rPr>
+                <w:rFonts w:ascii="Calibri" w:hAnsi="Calibri" w:cs="Calibri"/>
+                <w:i w:val="0"/>
+                <w:iCs w:val="0"/>
+                <w:color w:val="000000"/>
+                <w:u w:val="none"/>
+              </w:rPr>
+            </w:pPr>
+            <w:r>
+              <w:rPr>
+                <w:rFonts w:hint="default" w:ascii="Calibri" w:hAnsi="Calibri" w:eastAsia="SimSun" w:cs="Calibri"/>
+                <w:i w:val="0"/>
+                <w:iCs w:val="0"/>
+                <w:color w:val="000000"/>
+                <w:kern w:val="0"/>
+                <w:sz w:val="24"/>
+                <w:szCs w:val="24"/>
+                <w:u w:val="none"/>
+                <w:bdr w:val="none" w:color="auto" w:sz="0" w:space="0"/>
+                <w:lang w:val="en-US" w:eastAsia="zh-CN" w:bidi="ar"/>
+              </w:rPr>
+              <w:t>Total de vezes que cada combinação apresentou o melhor resultado</w:t>
+            </w:r>
+          </w:p>
+        </w:tc>
+      </w:tr>
+      <w:tr>
+        <w:tblPrEx>
+          <w:tblBorders>
+            <w:top w:val="none" w:color="auto" w:sz="0" w:space="0"/>
+            <w:left w:val="none" w:color="auto" w:sz="0" w:space="0"/>
+            <w:bottom w:val="none" w:color="auto" w:sz="0" w:space="0"/>
+            <w:right w:val="none" w:color="auto" w:sz="0" w:space="0"/>
+            <w:insideH w:val="none" w:color="auto" w:sz="0" w:space="0"/>
+            <w:insideV w:val="none" w:color="auto" w:sz="0" w:space="0"/>
+          </w:tblBorders>
+          <w:shd w:val="clear"/>
+          <w:tblCellMar>
+            <w:top w:w="0" w:type="dxa"/>
+            <w:left w:w="108" w:type="dxa"/>
+            <w:bottom w:w="0" w:type="dxa"/>
+            <w:right w:w="108" w:type="dxa"/>
+          </w:tblCellMar>
+        </w:tblPrEx>
+        <w:trPr>
+          <w:trHeight w:val="312" w:hRule="atLeast"/>
+          <w:jc w:val="center"/>
+        </w:trPr>
+        <w:tc>
+          <w:tcPr>
+            <w:tcW w:w="5040" w:type="dxa"/>
+            <w:gridSpan w:val="5"/>
+            <w:vMerge w:val="continue"/>
+            <w:tcBorders>
+              <w:top w:val="single" w:color="000000" w:sz="2" w:space="0"/>
+              <w:left w:val="single" w:color="000000" w:sz="2" w:space="0"/>
+              <w:bottom w:val="single" w:color="000000" w:sz="2" w:space="0"/>
+              <w:right w:val="single" w:color="000000" w:sz="2" w:space="0"/>
+            </w:tcBorders>
+            <w:shd w:val="clear"/>
+            <w:vAlign w:val="center"/>
+          </w:tcPr>
+          <w:p>
+            <w:pPr>
+              <w:jc w:val="center"/>
+              <w:rPr>
+                <w:rFonts w:hint="default" w:ascii="Calibri" w:hAnsi="Calibri" w:cs="Calibri"/>
+                <w:i w:val="0"/>
+                <w:iCs w:val="0"/>
+                <w:color w:val="000000"/>
+                <w:sz w:val="24"/>
+                <w:szCs w:val="24"/>
+                <w:u w:val="none"/>
+              </w:rPr>
+            </w:pPr>
+          </w:p>
+        </w:tc>
+      </w:tr>
+      <w:tr>
+        <w:tblPrEx>
+          <w:tblBorders>
+            <w:top w:val="none" w:color="auto" w:sz="0" w:space="0"/>
+            <w:left w:val="none" w:color="auto" w:sz="0" w:space="0"/>
+            <w:bottom w:val="none" w:color="auto" w:sz="0" w:space="0"/>
+            <w:right w:val="none" w:color="auto" w:sz="0" w:space="0"/>
+            <w:insideH w:val="none" w:color="auto" w:sz="0" w:space="0"/>
+            <w:insideV w:val="none" w:color="auto" w:sz="0" w:space="0"/>
+          </w:tblBorders>
+          <w:shd w:val="clear"/>
+          <w:tblCellMar>
+            <w:top w:w="0" w:type="dxa"/>
+            <w:left w:w="108" w:type="dxa"/>
+            <w:bottom w:w="0" w:type="dxa"/>
+            <w:right w:w="108" w:type="dxa"/>
+          </w:tblCellMar>
+        </w:tblPrEx>
+        <w:trPr>
+          <w:trHeight w:val="220" w:hRule="atLeast"/>
+          <w:jc w:val="center"/>
+        </w:trPr>
+        <w:tc>
+          <w:tcPr>
+            <w:tcW w:w="0" w:type="auto"/>
+            <w:vMerge w:val="restart"/>
+            <w:tcBorders>
+              <w:top w:val="single" w:color="000000" w:sz="2" w:space="0"/>
+              <w:left w:val="single" w:color="000000" w:sz="2" w:space="0"/>
+              <w:bottom w:val="single" w:color="000000" w:sz="2" w:space="0"/>
+              <w:right w:val="single" w:color="000000" w:sz="2" w:space="0"/>
+            </w:tcBorders>
+            <w:shd w:val="clear"/>
+            <w:noWrap/>
+            <w:vAlign w:val="center"/>
+          </w:tcPr>
+          <w:p>
+            <w:pPr>
+              <w:keepNext w:val="0"/>
+              <w:keepLines w:val="0"/>
+              <w:widowControl/>
+              <w:suppressLineNumbers w:val="0"/>
+              <w:jc w:val="center"/>
+              <w:textAlignment w:val="center"/>
+              <w:rPr>
+                <w:rFonts w:hint="default" w:ascii="Calibri" w:hAnsi="Calibri" w:cs="Calibri"/>
+                <w:i w:val="0"/>
+                <w:iCs w:val="0"/>
+                <w:color w:val="000000"/>
+                <w:u w:val="none"/>
+              </w:rPr>
+            </w:pPr>
+            <w:r>
+              <w:rPr>
+                <w:rFonts w:hint="default" w:ascii="Calibri" w:hAnsi="Calibri" w:eastAsia="SimSun" w:cs="Calibri"/>
+                <w:i w:val="0"/>
+                <w:iCs w:val="0"/>
+                <w:color w:val="000000"/>
+                <w:kern w:val="0"/>
+                <w:sz w:val="24"/>
+                <w:szCs w:val="24"/>
+                <w:u w:val="none"/>
+                <w:bdr w:val="none" w:color="auto" w:sz="0" w:space="0"/>
+                <w:lang w:val="en-US" w:eastAsia="zh-CN" w:bidi="ar"/>
+              </w:rPr>
+              <w:t>Busca local</w:t>
+            </w:r>
+          </w:p>
+        </w:tc>
+        <w:tc>
+          <w:tcPr>
+            <w:tcW w:w="0" w:type="auto"/>
+            <w:gridSpan w:val="4"/>
+            <w:tcBorders>
+              <w:top w:val="single" w:color="000000" w:sz="2" w:space="0"/>
+              <w:left w:val="single" w:color="000000" w:sz="2" w:space="0"/>
+              <w:bottom w:val="single" w:color="000000" w:sz="2" w:space="0"/>
+              <w:right w:val="single" w:color="000000" w:sz="2" w:space="0"/>
+            </w:tcBorders>
+            <w:shd w:val="clear"/>
+            <w:noWrap/>
+            <w:vAlign w:val="center"/>
+          </w:tcPr>
+          <w:p>
+            <w:pPr>
+              <w:keepNext w:val="0"/>
+              <w:keepLines w:val="0"/>
+              <w:widowControl/>
+              <w:suppressLineNumbers w:val="0"/>
+              <w:jc w:val="center"/>
+              <w:textAlignment w:val="center"/>
+              <w:rPr>
+                <w:rFonts w:hint="default" w:ascii="Calibri" w:hAnsi="Calibri" w:cs="Calibri"/>
+                <w:i w:val="0"/>
+                <w:iCs w:val="0"/>
+                <w:color w:val="000000"/>
+                <w:u w:val="none"/>
+              </w:rPr>
+            </w:pPr>
+            <w:r>
+              <w:rPr>
+                <w:rFonts w:hint="default" w:ascii="Calibri" w:hAnsi="Calibri" w:eastAsia="SimSun" w:cs="Calibri"/>
+                <w:i w:val="0"/>
+                <w:iCs w:val="0"/>
+                <w:color w:val="000000"/>
+                <w:kern w:val="0"/>
+                <w:sz w:val="24"/>
+                <w:szCs w:val="24"/>
+                <w:u w:val="none"/>
+                <w:bdr w:val="none" w:color="auto" w:sz="0" w:space="0"/>
+                <w:lang w:val="en-US" w:eastAsia="zh-CN" w:bidi="ar"/>
+              </w:rPr>
+              <w:t>Heurística construtiva</w:t>
+            </w:r>
+          </w:p>
+        </w:tc>
+      </w:tr>
+      <w:tr>
+        <w:tblPrEx>
+          <w:tblBorders>
+            <w:top w:val="none" w:color="auto" w:sz="0" w:space="0"/>
+            <w:left w:val="none" w:color="auto" w:sz="0" w:space="0"/>
+            <w:bottom w:val="none" w:color="auto" w:sz="0" w:space="0"/>
+            <w:right w:val="none" w:color="auto" w:sz="0" w:space="0"/>
+            <w:insideH w:val="none" w:color="auto" w:sz="0" w:space="0"/>
+            <w:insideV w:val="none" w:color="auto" w:sz="0" w:space="0"/>
+          </w:tblBorders>
+          <w:shd w:val="clear"/>
+          <w:tblCellMar>
+            <w:top w:w="0" w:type="dxa"/>
+            <w:left w:w="108" w:type="dxa"/>
+            <w:bottom w:w="0" w:type="dxa"/>
+            <w:right w:w="108" w:type="dxa"/>
+          </w:tblCellMar>
+        </w:tblPrEx>
+        <w:trPr>
+          <w:trHeight w:val="220" w:hRule="atLeast"/>
+          <w:jc w:val="center"/>
+        </w:trPr>
+        <w:tc>
+          <w:tcPr>
+            <w:tcW w:w="0" w:type="auto"/>
+            <w:vMerge w:val="continue"/>
+            <w:tcBorders>
+              <w:top w:val="single" w:color="000000" w:sz="2" w:space="0"/>
+              <w:left w:val="single" w:color="000000" w:sz="2" w:space="0"/>
+              <w:bottom w:val="single" w:color="000000" w:sz="2" w:space="0"/>
+              <w:right w:val="single" w:color="000000" w:sz="2" w:space="0"/>
+            </w:tcBorders>
+            <w:shd w:val="clear"/>
+            <w:noWrap/>
+            <w:vAlign w:val="center"/>
+          </w:tcPr>
+          <w:p>
+            <w:pPr>
+              <w:jc w:val="center"/>
+              <w:rPr>
+                <w:rFonts w:hint="default" w:ascii="Calibri" w:hAnsi="Calibri" w:cs="Calibri"/>
+                <w:i w:val="0"/>
+                <w:iCs w:val="0"/>
+                <w:color w:val="000000"/>
+                <w:sz w:val="24"/>
+                <w:szCs w:val="24"/>
+                <w:u w:val="none"/>
+              </w:rPr>
+            </w:pPr>
+          </w:p>
+        </w:tc>
+        <w:tc>
+          <w:tcPr>
+            <w:tcW w:w="0" w:type="auto"/>
+            <w:tcBorders>
+              <w:top w:val="single" w:color="000000" w:sz="2" w:space="0"/>
+              <w:left w:val="single" w:color="000000" w:sz="2" w:space="0"/>
+              <w:bottom w:val="single" w:color="000000" w:sz="2" w:space="0"/>
+              <w:right w:val="single" w:color="000000" w:sz="2" w:space="0"/>
+            </w:tcBorders>
+            <w:shd w:val="clear"/>
+            <w:noWrap/>
+            <w:vAlign w:val="center"/>
+          </w:tcPr>
+          <w:p>
+            <w:pPr>
+              <w:keepNext w:val="0"/>
+              <w:keepLines w:val="0"/>
+              <w:widowControl/>
+              <w:suppressLineNumbers w:val="0"/>
+              <w:jc w:val="center"/>
+              <w:textAlignment w:val="center"/>
+              <w:rPr>
+                <w:rFonts w:hint="default" w:ascii="Calibri" w:hAnsi="Calibri" w:cs="Calibri"/>
+                <w:i w:val="0"/>
+                <w:iCs w:val="0"/>
+                <w:color w:val="000000"/>
+                <w:u w:val="none"/>
+              </w:rPr>
+            </w:pPr>
+            <w:r>
+              <w:rPr>
+                <w:rFonts w:hint="default" w:ascii="Calibri" w:hAnsi="Calibri" w:eastAsia="SimSun" w:cs="Calibri"/>
+                <w:i w:val="0"/>
+                <w:iCs w:val="0"/>
+                <w:color w:val="000000"/>
+                <w:kern w:val="0"/>
+                <w:sz w:val="24"/>
+                <w:szCs w:val="24"/>
+                <w:u w:val="none"/>
+                <w:bdr w:val="none" w:color="auto" w:sz="0" w:space="0"/>
+                <w:lang w:val="en-US" w:eastAsia="zh-CN" w:bidi="ar"/>
+              </w:rPr>
+              <w:t>HVMP</w:t>
+            </w:r>
+          </w:p>
+        </w:tc>
+        <w:tc>
+          <w:tcPr>
+            <w:tcW w:w="0" w:type="auto"/>
+            <w:tcBorders>
+              <w:top w:val="single" w:color="000000" w:sz="2" w:space="0"/>
+              <w:left w:val="single" w:color="000000" w:sz="2" w:space="0"/>
+              <w:bottom w:val="single" w:color="000000" w:sz="2" w:space="0"/>
+              <w:right w:val="single" w:color="000000" w:sz="2" w:space="0"/>
+            </w:tcBorders>
+            <w:shd w:val="clear"/>
+            <w:noWrap/>
+            <w:vAlign w:val="center"/>
+          </w:tcPr>
+          <w:p>
+            <w:pPr>
+              <w:keepNext w:val="0"/>
+              <w:keepLines w:val="0"/>
+              <w:widowControl/>
+              <w:suppressLineNumbers w:val="0"/>
+              <w:jc w:val="center"/>
+              <w:textAlignment w:val="center"/>
+              <w:rPr>
+                <w:rFonts w:hint="default" w:ascii="Calibri" w:hAnsi="Calibri" w:cs="Calibri"/>
+                <w:i w:val="0"/>
+                <w:iCs w:val="0"/>
+                <w:color w:val="000000"/>
+                <w:u w:val="none"/>
+              </w:rPr>
+            </w:pPr>
+            <w:r>
+              <w:rPr>
+                <w:rFonts w:hint="default" w:ascii="Calibri" w:hAnsi="Calibri" w:eastAsia="SimSun" w:cs="Calibri"/>
+                <w:i w:val="0"/>
+                <w:iCs w:val="0"/>
+                <w:color w:val="000000"/>
+                <w:kern w:val="0"/>
+                <w:sz w:val="24"/>
+                <w:szCs w:val="24"/>
+                <w:u w:val="none"/>
+                <w:bdr w:val="none" w:color="auto" w:sz="0" w:space="0"/>
+                <w:lang w:val="en-US" w:eastAsia="zh-CN" w:bidi="ar"/>
+              </w:rPr>
+              <w:t>HIMB</w:t>
+            </w:r>
+          </w:p>
+        </w:tc>
+        <w:tc>
+          <w:tcPr>
+            <w:tcW w:w="0" w:type="auto"/>
+            <w:tcBorders>
+              <w:top w:val="single" w:color="000000" w:sz="2" w:space="0"/>
+              <w:left w:val="single" w:color="000000" w:sz="2" w:space="0"/>
+              <w:bottom w:val="single" w:color="000000" w:sz="2" w:space="0"/>
+              <w:right w:val="single" w:color="000000" w:sz="2" w:space="0"/>
+            </w:tcBorders>
+            <w:shd w:val="clear"/>
+            <w:noWrap/>
+            <w:vAlign w:val="center"/>
+          </w:tcPr>
+          <w:p>
+            <w:pPr>
+              <w:keepNext w:val="0"/>
+              <w:keepLines w:val="0"/>
+              <w:widowControl/>
+              <w:suppressLineNumbers w:val="0"/>
+              <w:jc w:val="center"/>
+              <w:textAlignment w:val="center"/>
+              <w:rPr>
+                <w:rFonts w:hint="default" w:ascii="Calibri" w:hAnsi="Calibri" w:cs="Calibri"/>
+                <w:i w:val="0"/>
+                <w:iCs w:val="0"/>
+                <w:color w:val="000000"/>
+                <w:u w:val="none"/>
+              </w:rPr>
+            </w:pPr>
+            <w:r>
+              <w:rPr>
+                <w:rFonts w:hint="default" w:ascii="Calibri" w:hAnsi="Calibri" w:eastAsia="SimSun" w:cs="Calibri"/>
+                <w:i w:val="0"/>
+                <w:iCs w:val="0"/>
+                <w:color w:val="000000"/>
+                <w:kern w:val="0"/>
+                <w:sz w:val="24"/>
+                <w:szCs w:val="24"/>
+                <w:u w:val="none"/>
+                <w:bdr w:val="none" w:color="auto" w:sz="0" w:space="0"/>
+                <w:lang w:val="en-US" w:eastAsia="zh-CN" w:bidi="ar"/>
+              </w:rPr>
+              <w:t>Híbrida 1</w:t>
+            </w:r>
+          </w:p>
+        </w:tc>
+        <w:tc>
+          <w:tcPr>
+            <w:tcW w:w="0" w:type="auto"/>
+            <w:tcBorders>
+              <w:top w:val="single" w:color="000000" w:sz="2" w:space="0"/>
+              <w:left w:val="single" w:color="000000" w:sz="2" w:space="0"/>
+              <w:bottom w:val="single" w:color="000000" w:sz="2" w:space="0"/>
+              <w:right w:val="single" w:color="000000" w:sz="2" w:space="0"/>
+            </w:tcBorders>
+            <w:shd w:val="clear"/>
+            <w:noWrap/>
+            <w:vAlign w:val="center"/>
+          </w:tcPr>
+          <w:p>
+            <w:pPr>
+              <w:keepNext w:val="0"/>
+              <w:keepLines w:val="0"/>
+              <w:widowControl/>
+              <w:suppressLineNumbers w:val="0"/>
+              <w:jc w:val="center"/>
+              <w:textAlignment w:val="center"/>
+              <w:rPr>
+                <w:rFonts w:hint="default" w:ascii="Calibri" w:hAnsi="Calibri" w:cs="Calibri"/>
+                <w:i w:val="0"/>
+                <w:iCs w:val="0"/>
+                <w:color w:val="000000"/>
+                <w:u w:val="none"/>
+              </w:rPr>
+            </w:pPr>
+            <w:r>
+              <w:rPr>
+                <w:rFonts w:hint="default" w:ascii="Calibri" w:hAnsi="Calibri" w:eastAsia="SimSun" w:cs="Calibri"/>
+                <w:i w:val="0"/>
+                <w:iCs w:val="0"/>
+                <w:color w:val="000000"/>
+                <w:kern w:val="0"/>
+                <w:sz w:val="24"/>
+                <w:szCs w:val="24"/>
+                <w:u w:val="none"/>
+                <w:bdr w:val="none" w:color="auto" w:sz="0" w:space="0"/>
+                <w:lang w:val="en-US" w:eastAsia="zh-CN" w:bidi="ar"/>
+              </w:rPr>
+              <w:t>Híbrida 2</w:t>
+            </w:r>
+          </w:p>
+        </w:tc>
+      </w:tr>
+      <w:tr>
+        <w:tblPrEx>
+          <w:tblBorders>
+            <w:top w:val="none" w:color="auto" w:sz="0" w:space="0"/>
+            <w:left w:val="none" w:color="auto" w:sz="0" w:space="0"/>
+            <w:bottom w:val="none" w:color="auto" w:sz="0" w:space="0"/>
+            <w:right w:val="none" w:color="auto" w:sz="0" w:space="0"/>
+            <w:insideH w:val="none" w:color="auto" w:sz="0" w:space="0"/>
+            <w:insideV w:val="none" w:color="auto" w:sz="0" w:space="0"/>
+          </w:tblBorders>
+          <w:shd w:val="clear"/>
+          <w:tblCellMar>
+            <w:top w:w="0" w:type="dxa"/>
+            <w:left w:w="108" w:type="dxa"/>
+            <w:bottom w:w="0" w:type="dxa"/>
+            <w:right w:w="108" w:type="dxa"/>
+          </w:tblCellMar>
+        </w:tblPrEx>
+        <w:trPr>
+          <w:trHeight w:val="220" w:hRule="atLeast"/>
+          <w:jc w:val="center"/>
+        </w:trPr>
+        <w:tc>
+          <w:tcPr>
+            <w:tcW w:w="0" w:type="auto"/>
+            <w:tcBorders>
+              <w:top w:val="single" w:color="000000" w:sz="2" w:space="0"/>
+              <w:left w:val="single" w:color="000000" w:sz="2" w:space="0"/>
+              <w:bottom w:val="single" w:color="000000" w:sz="2" w:space="0"/>
+              <w:right w:val="single" w:color="000000" w:sz="2" w:space="0"/>
+            </w:tcBorders>
+            <w:shd w:val="clear"/>
+            <w:noWrap/>
+            <w:vAlign w:val="center"/>
+          </w:tcPr>
+          <w:p>
+            <w:pPr>
+              <w:keepNext w:val="0"/>
+              <w:keepLines w:val="0"/>
+              <w:widowControl/>
+              <w:suppressLineNumbers w:val="0"/>
+              <w:jc w:val="center"/>
+              <w:textAlignment w:val="center"/>
+              <w:rPr>
+                <w:rFonts w:hint="default" w:ascii="Calibri" w:hAnsi="Calibri" w:cs="Calibri"/>
+                <w:i w:val="0"/>
+                <w:iCs w:val="0"/>
+                <w:color w:val="000000"/>
+                <w:u w:val="none"/>
+              </w:rPr>
+            </w:pPr>
+            <w:r>
+              <w:rPr>
+                <w:rFonts w:hint="default" w:ascii="Calibri" w:hAnsi="Calibri" w:eastAsia="SimSun" w:cs="Calibri"/>
+                <w:i w:val="0"/>
+                <w:iCs w:val="0"/>
+                <w:color w:val="000000"/>
+                <w:kern w:val="0"/>
+                <w:sz w:val="24"/>
+                <w:szCs w:val="24"/>
+                <w:u w:val="none"/>
+                <w:bdr w:val="none" w:color="auto" w:sz="0" w:space="0"/>
+                <w:lang w:val="en-US" w:eastAsia="zh-CN" w:bidi="ar"/>
+              </w:rPr>
+              <w:t>Troca</w:t>
+            </w:r>
+          </w:p>
+        </w:tc>
+        <w:tc>
+          <w:tcPr>
+            <w:tcW w:w="0" w:type="auto"/>
+            <w:tcBorders>
+              <w:top w:val="single" w:color="000000" w:sz="2" w:space="0"/>
+              <w:left w:val="single" w:color="000000" w:sz="2" w:space="0"/>
+              <w:bottom w:val="single" w:color="000000" w:sz="2" w:space="0"/>
+              <w:right w:val="single" w:color="000000" w:sz="2" w:space="0"/>
+            </w:tcBorders>
+            <w:shd w:val="clear"/>
+            <w:noWrap/>
+            <w:vAlign w:val="center"/>
+          </w:tcPr>
+          <w:p>
+            <w:pPr>
+              <w:keepNext w:val="0"/>
+              <w:keepLines w:val="0"/>
+              <w:widowControl/>
+              <w:suppressLineNumbers w:val="0"/>
+              <w:jc w:val="center"/>
+              <w:textAlignment w:val="center"/>
+              <w:rPr>
+                <w:rFonts w:hint="default" w:ascii="Calibri" w:hAnsi="Calibri" w:cs="Calibri"/>
+                <w:i w:val="0"/>
+                <w:iCs w:val="0"/>
+                <w:color w:val="000000"/>
+                <w:u w:val="none"/>
+              </w:rPr>
+            </w:pPr>
+            <w:r>
+              <w:rPr>
+                <w:rFonts w:hint="default" w:ascii="Calibri" w:hAnsi="Calibri" w:eastAsia="SimSun" w:cs="Calibri"/>
+                <w:i w:val="0"/>
+                <w:iCs w:val="0"/>
+                <w:color w:val="000000"/>
+                <w:kern w:val="0"/>
+                <w:sz w:val="24"/>
+                <w:szCs w:val="24"/>
+                <w:u w:val="none"/>
+                <w:bdr w:val="none" w:color="auto" w:sz="0" w:space="0"/>
+                <w:lang w:val="en-US" w:eastAsia="zh-CN" w:bidi="ar"/>
+              </w:rPr>
+              <w:t>18</w:t>
+            </w:r>
+          </w:p>
+        </w:tc>
+        <w:tc>
+          <w:tcPr>
+            <w:tcW w:w="0" w:type="auto"/>
+            <w:tcBorders>
+              <w:top w:val="single" w:color="000000" w:sz="2" w:space="0"/>
+              <w:left w:val="single" w:color="000000" w:sz="2" w:space="0"/>
+              <w:bottom w:val="single" w:color="000000" w:sz="2" w:space="0"/>
+              <w:right w:val="single" w:color="000000" w:sz="2" w:space="0"/>
+            </w:tcBorders>
+            <w:shd w:val="clear"/>
+            <w:noWrap/>
+            <w:vAlign w:val="center"/>
+          </w:tcPr>
+          <w:p>
+            <w:pPr>
+              <w:keepNext w:val="0"/>
+              <w:keepLines w:val="0"/>
+              <w:widowControl/>
+              <w:suppressLineNumbers w:val="0"/>
+              <w:jc w:val="center"/>
+              <w:textAlignment w:val="center"/>
+              <w:rPr>
+                <w:rFonts w:hint="default" w:ascii="Calibri" w:hAnsi="Calibri" w:cs="Calibri"/>
+                <w:i w:val="0"/>
+                <w:iCs w:val="0"/>
+                <w:color w:val="000000"/>
+                <w:u w:val="none"/>
+              </w:rPr>
+            </w:pPr>
+            <w:r>
+              <w:rPr>
+                <w:rFonts w:hint="default" w:ascii="Calibri" w:hAnsi="Calibri" w:eastAsia="SimSun" w:cs="Calibri"/>
+                <w:i w:val="0"/>
+                <w:iCs w:val="0"/>
+                <w:color w:val="000000"/>
+                <w:kern w:val="0"/>
+                <w:sz w:val="24"/>
+                <w:szCs w:val="24"/>
+                <w:u w:val="none"/>
+                <w:bdr w:val="none" w:color="auto" w:sz="0" w:space="0"/>
+                <w:lang w:val="en-US" w:eastAsia="zh-CN" w:bidi="ar"/>
+              </w:rPr>
+              <w:t>9</w:t>
+            </w:r>
+          </w:p>
+        </w:tc>
+        <w:tc>
+          <w:tcPr>
+            <w:tcW w:w="0" w:type="auto"/>
+            <w:tcBorders>
+              <w:top w:val="single" w:color="000000" w:sz="2" w:space="0"/>
+              <w:left w:val="single" w:color="000000" w:sz="2" w:space="0"/>
+              <w:bottom w:val="single" w:color="000000" w:sz="2" w:space="0"/>
+              <w:right w:val="single" w:color="000000" w:sz="2" w:space="0"/>
+            </w:tcBorders>
+            <w:shd w:val="clear"/>
+            <w:noWrap/>
+            <w:vAlign w:val="center"/>
+          </w:tcPr>
+          <w:p>
+            <w:pPr>
+              <w:keepNext w:val="0"/>
+              <w:keepLines w:val="0"/>
+              <w:widowControl/>
+              <w:suppressLineNumbers w:val="0"/>
+              <w:jc w:val="center"/>
+              <w:textAlignment w:val="center"/>
+              <w:rPr>
+                <w:rFonts w:hint="default" w:ascii="Calibri" w:hAnsi="Calibri" w:cs="Calibri"/>
+                <w:i w:val="0"/>
+                <w:iCs w:val="0"/>
+                <w:color w:val="000000"/>
+                <w:u w:val="none"/>
+              </w:rPr>
+            </w:pPr>
+            <w:r>
+              <w:rPr>
+                <w:rFonts w:hint="default" w:ascii="Calibri" w:hAnsi="Calibri" w:eastAsia="SimSun" w:cs="Calibri"/>
+                <w:i w:val="0"/>
+                <w:iCs w:val="0"/>
+                <w:color w:val="000000"/>
+                <w:kern w:val="0"/>
+                <w:sz w:val="24"/>
+                <w:szCs w:val="24"/>
+                <w:u w:val="none"/>
+                <w:bdr w:val="none" w:color="auto" w:sz="0" w:space="0"/>
+                <w:lang w:val="en-US" w:eastAsia="zh-CN" w:bidi="ar"/>
+              </w:rPr>
+              <w:t>19</w:t>
+            </w:r>
+          </w:p>
+        </w:tc>
+        <w:tc>
+          <w:tcPr>
+            <w:tcW w:w="0" w:type="auto"/>
+            <w:tcBorders>
+              <w:top w:val="single" w:color="000000" w:sz="2" w:space="0"/>
+              <w:left w:val="single" w:color="000000" w:sz="2" w:space="0"/>
+              <w:bottom w:val="single" w:color="000000" w:sz="2" w:space="0"/>
+              <w:right w:val="single" w:color="000000" w:sz="2" w:space="0"/>
+            </w:tcBorders>
+            <w:shd w:val="clear" w:color="auto" w:fill="FF0000"/>
+            <w:noWrap/>
+            <w:vAlign w:val="center"/>
+          </w:tcPr>
+          <w:p>
+            <w:pPr>
+              <w:keepNext w:val="0"/>
+              <w:keepLines w:val="0"/>
+              <w:widowControl/>
+              <w:suppressLineNumbers w:val="0"/>
+              <w:jc w:val="center"/>
+              <w:textAlignment w:val="center"/>
+              <w:rPr>
+                <w:rFonts w:hint="default" w:ascii="Calibri" w:hAnsi="Calibri" w:cs="Calibri"/>
+                <w:i w:val="0"/>
+                <w:iCs w:val="0"/>
+                <w:color w:val="000000"/>
+                <w:u w:val="none"/>
+              </w:rPr>
+            </w:pPr>
+            <w:r>
+              <w:rPr>
+                <w:rFonts w:hint="default" w:ascii="Calibri" w:hAnsi="Calibri" w:eastAsia="SimSun" w:cs="Calibri"/>
+                <w:i w:val="0"/>
+                <w:iCs w:val="0"/>
+                <w:color w:val="000000"/>
+                <w:kern w:val="0"/>
+                <w:sz w:val="24"/>
+                <w:szCs w:val="24"/>
+                <w:u w:val="none"/>
+                <w:bdr w:val="none" w:color="auto" w:sz="0" w:space="0"/>
+                <w:lang w:val="en-US" w:eastAsia="zh-CN" w:bidi="ar"/>
+              </w:rPr>
+              <w:t>5</w:t>
+            </w:r>
+          </w:p>
+        </w:tc>
+      </w:tr>
+      <w:tr>
+        <w:tblPrEx>
+          <w:tblBorders>
+            <w:top w:val="none" w:color="auto" w:sz="0" w:space="0"/>
+            <w:left w:val="none" w:color="auto" w:sz="0" w:space="0"/>
+            <w:bottom w:val="none" w:color="auto" w:sz="0" w:space="0"/>
+            <w:right w:val="none" w:color="auto" w:sz="0" w:space="0"/>
+            <w:insideH w:val="none" w:color="auto" w:sz="0" w:space="0"/>
+            <w:insideV w:val="none" w:color="auto" w:sz="0" w:space="0"/>
+          </w:tblBorders>
+          <w:shd w:val="clear"/>
+          <w:tblCellMar>
+            <w:top w:w="0" w:type="dxa"/>
+            <w:left w:w="108" w:type="dxa"/>
+            <w:bottom w:w="0" w:type="dxa"/>
+            <w:right w:w="108" w:type="dxa"/>
+          </w:tblCellMar>
+        </w:tblPrEx>
+        <w:trPr>
+          <w:trHeight w:val="220" w:hRule="atLeast"/>
+          <w:jc w:val="center"/>
+        </w:trPr>
+        <w:tc>
+          <w:tcPr>
+            <w:tcW w:w="0" w:type="auto"/>
+            <w:tcBorders>
+              <w:top w:val="single" w:color="000000" w:sz="2" w:space="0"/>
+              <w:left w:val="single" w:color="000000" w:sz="2" w:space="0"/>
+              <w:bottom w:val="single" w:color="000000" w:sz="2" w:space="0"/>
+              <w:right w:val="single" w:color="000000" w:sz="2" w:space="0"/>
+            </w:tcBorders>
+            <w:shd w:val="clear"/>
+            <w:noWrap/>
+            <w:vAlign w:val="center"/>
+          </w:tcPr>
+          <w:p>
+            <w:pPr>
+              <w:keepNext w:val="0"/>
+              <w:keepLines w:val="0"/>
+              <w:widowControl/>
+              <w:suppressLineNumbers w:val="0"/>
+              <w:jc w:val="center"/>
+              <w:textAlignment w:val="center"/>
+              <w:rPr>
+                <w:rFonts w:hint="default" w:ascii="Calibri" w:hAnsi="Calibri" w:cs="Calibri"/>
+                <w:i w:val="0"/>
+                <w:iCs w:val="0"/>
+                <w:color w:val="000000"/>
+                <w:u w:val="none"/>
+              </w:rPr>
+            </w:pPr>
+            <w:r>
+              <w:rPr>
+                <w:rFonts w:hint="default" w:ascii="Calibri" w:hAnsi="Calibri" w:eastAsia="SimSun" w:cs="Calibri"/>
+                <w:i w:val="0"/>
+                <w:iCs w:val="0"/>
+                <w:color w:val="000000"/>
+                <w:kern w:val="0"/>
+                <w:sz w:val="24"/>
+                <w:szCs w:val="24"/>
+                <w:u w:val="none"/>
+                <w:bdr w:val="none" w:color="auto" w:sz="0" w:space="0"/>
+                <w:lang w:val="en-US" w:eastAsia="zh-CN" w:bidi="ar"/>
+              </w:rPr>
+              <w:t>Inserção</w:t>
+            </w:r>
+          </w:p>
+        </w:tc>
+        <w:tc>
+          <w:tcPr>
+            <w:tcW w:w="0" w:type="auto"/>
+            <w:tcBorders>
+              <w:top w:val="single" w:color="000000" w:sz="2" w:space="0"/>
+              <w:left w:val="single" w:color="000000" w:sz="2" w:space="0"/>
+              <w:bottom w:val="single" w:color="000000" w:sz="2" w:space="0"/>
+              <w:right w:val="single" w:color="000000" w:sz="2" w:space="0"/>
+            </w:tcBorders>
+            <w:shd w:val="clear"/>
+            <w:noWrap/>
+            <w:vAlign w:val="center"/>
+          </w:tcPr>
+          <w:p>
+            <w:pPr>
+              <w:keepNext w:val="0"/>
+              <w:keepLines w:val="0"/>
+              <w:widowControl/>
+              <w:suppressLineNumbers w:val="0"/>
+              <w:jc w:val="center"/>
+              <w:textAlignment w:val="center"/>
+              <w:rPr>
+                <w:rFonts w:hint="default" w:ascii="Calibri" w:hAnsi="Calibri" w:cs="Calibri"/>
+                <w:i w:val="0"/>
+                <w:iCs w:val="0"/>
+                <w:color w:val="000000"/>
+                <w:u w:val="none"/>
+              </w:rPr>
+            </w:pPr>
+            <w:r>
+              <w:rPr>
+                <w:rFonts w:hint="default" w:ascii="Calibri" w:hAnsi="Calibri" w:eastAsia="SimSun" w:cs="Calibri"/>
+                <w:i w:val="0"/>
+                <w:iCs w:val="0"/>
+                <w:color w:val="000000"/>
+                <w:kern w:val="0"/>
+                <w:sz w:val="24"/>
+                <w:szCs w:val="24"/>
+                <w:u w:val="none"/>
+                <w:bdr w:val="none" w:color="auto" w:sz="0" w:space="0"/>
+                <w:lang w:val="en-US" w:eastAsia="zh-CN" w:bidi="ar"/>
+              </w:rPr>
+              <w:t>28</w:t>
+            </w:r>
+          </w:p>
+        </w:tc>
+        <w:tc>
+          <w:tcPr>
+            <w:tcW w:w="0" w:type="auto"/>
+            <w:tcBorders>
+              <w:top w:val="single" w:color="000000" w:sz="2" w:space="0"/>
+              <w:left w:val="single" w:color="000000" w:sz="2" w:space="0"/>
+              <w:bottom w:val="single" w:color="000000" w:sz="2" w:space="0"/>
+              <w:right w:val="single" w:color="000000" w:sz="2" w:space="0"/>
+            </w:tcBorders>
+            <w:shd w:val="clear"/>
+            <w:noWrap/>
+            <w:vAlign w:val="center"/>
+          </w:tcPr>
+          <w:p>
+            <w:pPr>
+              <w:keepNext w:val="0"/>
+              <w:keepLines w:val="0"/>
+              <w:widowControl/>
+              <w:suppressLineNumbers w:val="0"/>
+              <w:jc w:val="center"/>
+              <w:textAlignment w:val="center"/>
+              <w:rPr>
+                <w:rFonts w:hint="default" w:ascii="Calibri" w:hAnsi="Calibri" w:cs="Calibri"/>
+                <w:i w:val="0"/>
+                <w:iCs w:val="0"/>
+                <w:color w:val="000000"/>
+                <w:u w:val="none"/>
+              </w:rPr>
+            </w:pPr>
+            <w:r>
+              <w:rPr>
+                <w:rFonts w:hint="default" w:ascii="Calibri" w:hAnsi="Calibri" w:eastAsia="SimSun" w:cs="Calibri"/>
+                <w:i w:val="0"/>
+                <w:iCs w:val="0"/>
+                <w:color w:val="000000"/>
+                <w:kern w:val="0"/>
+                <w:sz w:val="24"/>
+                <w:szCs w:val="24"/>
+                <w:u w:val="none"/>
+                <w:bdr w:val="none" w:color="auto" w:sz="0" w:space="0"/>
+                <w:lang w:val="en-US" w:eastAsia="zh-CN" w:bidi="ar"/>
+              </w:rPr>
+              <w:t>20</w:t>
+            </w:r>
+          </w:p>
+        </w:tc>
+        <w:tc>
+          <w:tcPr>
+            <w:tcW w:w="0" w:type="auto"/>
+            <w:tcBorders>
+              <w:top w:val="single" w:color="000000" w:sz="2" w:space="0"/>
+              <w:left w:val="single" w:color="000000" w:sz="2" w:space="0"/>
+              <w:bottom w:val="single" w:color="000000" w:sz="2" w:space="0"/>
+              <w:right w:val="single" w:color="000000" w:sz="2" w:space="0"/>
+            </w:tcBorders>
+            <w:shd w:val="clear"/>
+            <w:noWrap/>
+            <w:vAlign w:val="center"/>
+          </w:tcPr>
+          <w:p>
+            <w:pPr>
+              <w:keepNext w:val="0"/>
+              <w:keepLines w:val="0"/>
+              <w:widowControl/>
+              <w:suppressLineNumbers w:val="0"/>
+              <w:jc w:val="center"/>
+              <w:textAlignment w:val="center"/>
+              <w:rPr>
+                <w:rFonts w:hint="default" w:ascii="Calibri" w:hAnsi="Calibri" w:cs="Calibri"/>
+                <w:i w:val="0"/>
+                <w:iCs w:val="0"/>
+                <w:color w:val="000000"/>
+                <w:u w:val="none"/>
+              </w:rPr>
+            </w:pPr>
+            <w:r>
+              <w:rPr>
+                <w:rFonts w:hint="default" w:ascii="Calibri" w:hAnsi="Calibri" w:eastAsia="SimSun" w:cs="Calibri"/>
+                <w:i w:val="0"/>
+                <w:iCs w:val="0"/>
+                <w:color w:val="000000"/>
+                <w:kern w:val="0"/>
+                <w:sz w:val="24"/>
+                <w:szCs w:val="24"/>
+                <w:u w:val="none"/>
+                <w:bdr w:val="none" w:color="auto" w:sz="0" w:space="0"/>
+                <w:lang w:val="en-US" w:eastAsia="zh-CN" w:bidi="ar"/>
+              </w:rPr>
+              <w:t>33</w:t>
+            </w:r>
+          </w:p>
+        </w:tc>
+        <w:tc>
+          <w:tcPr>
+            <w:tcW w:w="0" w:type="auto"/>
+            <w:tcBorders>
+              <w:top w:val="single" w:color="000000" w:sz="2" w:space="0"/>
+              <w:left w:val="single" w:color="000000" w:sz="2" w:space="0"/>
+              <w:bottom w:val="single" w:color="000000" w:sz="2" w:space="0"/>
+              <w:right w:val="single" w:color="000000" w:sz="2" w:space="0"/>
+            </w:tcBorders>
+            <w:shd w:val="clear"/>
+            <w:noWrap/>
+            <w:vAlign w:val="center"/>
+          </w:tcPr>
+          <w:p>
+            <w:pPr>
+              <w:keepNext w:val="0"/>
+              <w:keepLines w:val="0"/>
+              <w:widowControl/>
+              <w:suppressLineNumbers w:val="0"/>
+              <w:jc w:val="center"/>
+              <w:textAlignment w:val="center"/>
+              <w:rPr>
+                <w:rFonts w:hint="default" w:ascii="Calibri" w:hAnsi="Calibri" w:cs="Calibri"/>
+                <w:i w:val="0"/>
+                <w:iCs w:val="0"/>
+                <w:color w:val="000000"/>
+                <w:u w:val="none"/>
+              </w:rPr>
+            </w:pPr>
+            <w:r>
+              <w:rPr>
+                <w:rFonts w:hint="default" w:ascii="Calibri" w:hAnsi="Calibri" w:eastAsia="SimSun" w:cs="Calibri"/>
+                <w:i w:val="0"/>
+                <w:iCs w:val="0"/>
+                <w:color w:val="000000"/>
+                <w:kern w:val="0"/>
+                <w:sz w:val="24"/>
+                <w:szCs w:val="24"/>
+                <w:u w:val="none"/>
+                <w:bdr w:val="none" w:color="auto" w:sz="0" w:space="0"/>
+                <w:lang w:val="en-US" w:eastAsia="zh-CN" w:bidi="ar"/>
+              </w:rPr>
+              <w:t>7</w:t>
+            </w:r>
+          </w:p>
+        </w:tc>
+      </w:tr>
+      <w:tr>
+        <w:tblPrEx>
+          <w:tblBorders>
+            <w:top w:val="none" w:color="auto" w:sz="0" w:space="0"/>
+            <w:left w:val="none" w:color="auto" w:sz="0" w:space="0"/>
+            <w:bottom w:val="none" w:color="auto" w:sz="0" w:space="0"/>
+            <w:right w:val="none" w:color="auto" w:sz="0" w:space="0"/>
+            <w:insideH w:val="none" w:color="auto" w:sz="0" w:space="0"/>
+            <w:insideV w:val="none" w:color="auto" w:sz="0" w:space="0"/>
+          </w:tblBorders>
+          <w:shd w:val="clear"/>
+          <w:tblCellMar>
+            <w:top w:w="0" w:type="dxa"/>
+            <w:left w:w="108" w:type="dxa"/>
+            <w:bottom w:w="0" w:type="dxa"/>
+            <w:right w:w="108" w:type="dxa"/>
+          </w:tblCellMar>
+        </w:tblPrEx>
+        <w:trPr>
+          <w:trHeight w:val="220" w:hRule="atLeast"/>
+          <w:jc w:val="center"/>
+        </w:trPr>
+        <w:tc>
+          <w:tcPr>
+            <w:tcW w:w="0" w:type="auto"/>
+            <w:tcBorders>
+              <w:top w:val="single" w:color="000000" w:sz="2" w:space="0"/>
+              <w:left w:val="single" w:color="000000" w:sz="2" w:space="0"/>
+              <w:bottom w:val="single" w:color="000000" w:sz="2" w:space="0"/>
+              <w:right w:val="single" w:color="000000" w:sz="2" w:space="0"/>
+            </w:tcBorders>
+            <w:shd w:val="clear"/>
+            <w:noWrap/>
+            <w:vAlign w:val="center"/>
+          </w:tcPr>
+          <w:p>
+            <w:pPr>
+              <w:keepNext w:val="0"/>
+              <w:keepLines w:val="0"/>
+              <w:widowControl/>
+              <w:suppressLineNumbers w:val="0"/>
+              <w:jc w:val="center"/>
+              <w:textAlignment w:val="center"/>
+              <w:rPr>
+                <w:rFonts w:hint="default" w:ascii="Calibri" w:hAnsi="Calibri" w:cs="Calibri"/>
+                <w:i w:val="0"/>
+                <w:iCs w:val="0"/>
+                <w:color w:val="000000"/>
+                <w:u w:val="none"/>
+              </w:rPr>
+            </w:pPr>
+            <w:r>
+              <w:rPr>
+                <w:rFonts w:hint="default" w:ascii="Calibri" w:hAnsi="Calibri" w:eastAsia="SimSun" w:cs="Calibri"/>
+                <w:i w:val="0"/>
+                <w:iCs w:val="0"/>
+                <w:color w:val="000000"/>
+                <w:kern w:val="0"/>
+                <w:sz w:val="24"/>
+                <w:szCs w:val="24"/>
+                <w:u w:val="none"/>
+                <w:bdr w:val="none" w:color="auto" w:sz="0" w:space="0"/>
+                <w:lang w:val="en-US" w:eastAsia="zh-CN" w:bidi="ar"/>
+              </w:rPr>
+              <w:t>2-OPT</w:t>
+            </w:r>
+          </w:p>
+        </w:tc>
+        <w:tc>
+          <w:tcPr>
+            <w:tcW w:w="0" w:type="auto"/>
+            <w:tcBorders>
+              <w:top w:val="single" w:color="000000" w:sz="2" w:space="0"/>
+              <w:left w:val="single" w:color="000000" w:sz="2" w:space="0"/>
+              <w:bottom w:val="single" w:color="000000" w:sz="2" w:space="0"/>
+              <w:right w:val="single" w:color="000000" w:sz="2" w:space="0"/>
+            </w:tcBorders>
+            <w:shd w:val="clear"/>
+            <w:noWrap/>
+            <w:vAlign w:val="center"/>
+          </w:tcPr>
+          <w:p>
+            <w:pPr>
+              <w:keepNext w:val="0"/>
+              <w:keepLines w:val="0"/>
+              <w:widowControl/>
+              <w:suppressLineNumbers w:val="0"/>
+              <w:jc w:val="center"/>
+              <w:textAlignment w:val="center"/>
+              <w:rPr>
+                <w:rFonts w:hint="default" w:ascii="Calibri" w:hAnsi="Calibri" w:cs="Calibri"/>
+                <w:i w:val="0"/>
+                <w:iCs w:val="0"/>
+                <w:color w:val="000000"/>
+                <w:u w:val="none"/>
+              </w:rPr>
+            </w:pPr>
+            <w:r>
+              <w:rPr>
+                <w:rFonts w:hint="default" w:ascii="Calibri" w:hAnsi="Calibri" w:eastAsia="SimSun" w:cs="Calibri"/>
+                <w:i w:val="0"/>
+                <w:iCs w:val="0"/>
+                <w:color w:val="000000"/>
+                <w:kern w:val="0"/>
+                <w:sz w:val="24"/>
+                <w:szCs w:val="24"/>
+                <w:u w:val="none"/>
+                <w:bdr w:val="none" w:color="auto" w:sz="0" w:space="0"/>
+                <w:lang w:val="en-US" w:eastAsia="zh-CN" w:bidi="ar"/>
+              </w:rPr>
+              <w:t>33</w:t>
+            </w:r>
+          </w:p>
+        </w:tc>
+        <w:tc>
+          <w:tcPr>
+            <w:tcW w:w="0" w:type="auto"/>
+            <w:tcBorders>
+              <w:top w:val="single" w:color="000000" w:sz="2" w:space="0"/>
+              <w:left w:val="single" w:color="000000" w:sz="2" w:space="0"/>
+              <w:bottom w:val="single" w:color="000000" w:sz="2" w:space="0"/>
+              <w:right w:val="single" w:color="000000" w:sz="2" w:space="0"/>
+            </w:tcBorders>
+            <w:shd w:val="clear"/>
+            <w:noWrap/>
+            <w:vAlign w:val="center"/>
+          </w:tcPr>
+          <w:p>
+            <w:pPr>
+              <w:keepNext w:val="0"/>
+              <w:keepLines w:val="0"/>
+              <w:widowControl/>
+              <w:suppressLineNumbers w:val="0"/>
+              <w:jc w:val="center"/>
+              <w:textAlignment w:val="center"/>
+              <w:rPr>
+                <w:rFonts w:hint="default" w:ascii="Calibri" w:hAnsi="Calibri" w:cs="Calibri"/>
+                <w:i w:val="0"/>
+                <w:iCs w:val="0"/>
+                <w:color w:val="000000"/>
+                <w:u w:val="none"/>
+              </w:rPr>
+            </w:pPr>
+            <w:r>
+              <w:rPr>
+                <w:rFonts w:hint="default" w:ascii="Calibri" w:hAnsi="Calibri" w:eastAsia="SimSun" w:cs="Calibri"/>
+                <w:i w:val="0"/>
+                <w:iCs w:val="0"/>
+                <w:color w:val="000000"/>
+                <w:kern w:val="0"/>
+                <w:sz w:val="24"/>
+                <w:szCs w:val="24"/>
+                <w:u w:val="none"/>
+                <w:bdr w:val="none" w:color="auto" w:sz="0" w:space="0"/>
+                <w:lang w:val="en-US" w:eastAsia="zh-CN" w:bidi="ar"/>
+              </w:rPr>
+              <w:t>15</w:t>
+            </w:r>
+          </w:p>
+        </w:tc>
+        <w:tc>
+          <w:tcPr>
+            <w:tcW w:w="0" w:type="auto"/>
+            <w:tcBorders>
+              <w:top w:val="single" w:color="000000" w:sz="2" w:space="0"/>
+              <w:left w:val="single" w:color="000000" w:sz="2" w:space="0"/>
+              <w:bottom w:val="single" w:color="000000" w:sz="2" w:space="0"/>
+              <w:right w:val="single" w:color="000000" w:sz="2" w:space="0"/>
+            </w:tcBorders>
+            <w:shd w:val="clear"/>
+            <w:noWrap/>
+            <w:vAlign w:val="center"/>
+          </w:tcPr>
+          <w:p>
+            <w:pPr>
+              <w:keepNext w:val="0"/>
+              <w:keepLines w:val="0"/>
+              <w:widowControl/>
+              <w:suppressLineNumbers w:val="0"/>
+              <w:jc w:val="center"/>
+              <w:textAlignment w:val="center"/>
+              <w:rPr>
+                <w:rFonts w:hint="default" w:ascii="Calibri" w:hAnsi="Calibri" w:cs="Calibri"/>
+                <w:i w:val="0"/>
+                <w:iCs w:val="0"/>
+                <w:color w:val="000000"/>
+                <w:u w:val="none"/>
+              </w:rPr>
+            </w:pPr>
+            <w:r>
+              <w:rPr>
+                <w:rFonts w:hint="default" w:ascii="Calibri" w:hAnsi="Calibri" w:eastAsia="SimSun" w:cs="Calibri"/>
+                <w:i w:val="0"/>
+                <w:iCs w:val="0"/>
+                <w:color w:val="000000"/>
+                <w:kern w:val="0"/>
+                <w:sz w:val="24"/>
+                <w:szCs w:val="24"/>
+                <w:u w:val="none"/>
+                <w:bdr w:val="none" w:color="auto" w:sz="0" w:space="0"/>
+                <w:lang w:val="en-US" w:eastAsia="zh-CN" w:bidi="ar"/>
+              </w:rPr>
+              <w:t>24</w:t>
+            </w:r>
+          </w:p>
+        </w:tc>
+        <w:tc>
+          <w:tcPr>
+            <w:tcW w:w="0" w:type="auto"/>
+            <w:tcBorders>
+              <w:top w:val="single" w:color="000000" w:sz="2" w:space="0"/>
+              <w:left w:val="single" w:color="000000" w:sz="2" w:space="0"/>
+              <w:bottom w:val="single" w:color="000000" w:sz="2" w:space="0"/>
+              <w:right w:val="single" w:color="000000" w:sz="2" w:space="0"/>
+            </w:tcBorders>
+            <w:shd w:val="clear"/>
+            <w:noWrap/>
+            <w:vAlign w:val="center"/>
+          </w:tcPr>
+          <w:p>
+            <w:pPr>
+              <w:keepNext w:val="0"/>
+              <w:keepLines w:val="0"/>
+              <w:widowControl/>
+              <w:suppressLineNumbers w:val="0"/>
+              <w:jc w:val="center"/>
+              <w:textAlignment w:val="center"/>
+              <w:rPr>
+                <w:rFonts w:hint="default" w:ascii="Calibri" w:hAnsi="Calibri" w:cs="Calibri"/>
+                <w:i w:val="0"/>
+                <w:iCs w:val="0"/>
+                <w:color w:val="000000"/>
+                <w:u w:val="none"/>
+              </w:rPr>
+            </w:pPr>
+            <w:r>
+              <w:rPr>
+                <w:rFonts w:hint="default" w:ascii="Calibri" w:hAnsi="Calibri" w:eastAsia="SimSun" w:cs="Calibri"/>
+                <w:i w:val="0"/>
+                <w:iCs w:val="0"/>
+                <w:color w:val="000000"/>
+                <w:kern w:val="0"/>
+                <w:sz w:val="24"/>
+                <w:szCs w:val="24"/>
+                <w:u w:val="none"/>
+                <w:bdr w:val="none" w:color="auto" w:sz="0" w:space="0"/>
+                <w:lang w:val="en-US" w:eastAsia="zh-CN" w:bidi="ar"/>
+              </w:rPr>
+              <w:t>8</w:t>
+            </w:r>
+          </w:p>
+        </w:tc>
+      </w:tr>
+      <w:tr>
+        <w:tblPrEx>
+          <w:tblBorders>
+            <w:top w:val="none" w:color="auto" w:sz="0" w:space="0"/>
+            <w:left w:val="none" w:color="auto" w:sz="0" w:space="0"/>
+            <w:bottom w:val="none" w:color="auto" w:sz="0" w:space="0"/>
+            <w:right w:val="none" w:color="auto" w:sz="0" w:space="0"/>
+            <w:insideH w:val="none" w:color="auto" w:sz="0" w:space="0"/>
+            <w:insideV w:val="none" w:color="auto" w:sz="0" w:space="0"/>
+          </w:tblBorders>
+          <w:shd w:val="clear"/>
+          <w:tblCellMar>
+            <w:top w:w="0" w:type="dxa"/>
+            <w:left w:w="108" w:type="dxa"/>
+            <w:bottom w:w="0" w:type="dxa"/>
+            <w:right w:w="108" w:type="dxa"/>
+          </w:tblCellMar>
+        </w:tblPrEx>
+        <w:trPr>
+          <w:trHeight w:val="220" w:hRule="atLeast"/>
+          <w:jc w:val="center"/>
+        </w:trPr>
+        <w:tc>
+          <w:tcPr>
+            <w:tcW w:w="0" w:type="auto"/>
+            <w:tcBorders>
+              <w:top w:val="single" w:color="000000" w:sz="2" w:space="0"/>
+              <w:left w:val="single" w:color="000000" w:sz="2" w:space="0"/>
+              <w:bottom w:val="single" w:color="000000" w:sz="2" w:space="0"/>
+              <w:right w:val="single" w:color="000000" w:sz="2" w:space="0"/>
+            </w:tcBorders>
+            <w:shd w:val="clear"/>
+            <w:noWrap/>
+            <w:vAlign w:val="center"/>
+          </w:tcPr>
+          <w:p>
+            <w:pPr>
+              <w:keepNext w:val="0"/>
+              <w:keepLines w:val="0"/>
+              <w:widowControl/>
+              <w:suppressLineNumbers w:val="0"/>
+              <w:jc w:val="center"/>
+              <w:textAlignment w:val="center"/>
+              <w:rPr>
+                <w:rFonts w:hint="default" w:ascii="Calibri" w:hAnsi="Calibri" w:cs="Calibri"/>
+                <w:i w:val="0"/>
+                <w:iCs w:val="0"/>
+                <w:color w:val="000000"/>
+                <w:u w:val="none"/>
+              </w:rPr>
+            </w:pPr>
+            <w:r>
+              <w:rPr>
+                <w:rFonts w:hint="default" w:ascii="Calibri" w:hAnsi="Calibri" w:eastAsia="SimSun" w:cs="Calibri"/>
+                <w:i w:val="0"/>
+                <w:iCs w:val="0"/>
+                <w:color w:val="000000"/>
+                <w:kern w:val="0"/>
+                <w:sz w:val="24"/>
+                <w:szCs w:val="24"/>
+                <w:u w:val="none"/>
+                <w:bdr w:val="none" w:color="auto" w:sz="0" w:space="0"/>
+                <w:lang w:val="en-US" w:eastAsia="zh-CN" w:bidi="ar"/>
+              </w:rPr>
+              <w:t>Add-Drop</w:t>
+            </w:r>
+          </w:p>
+        </w:tc>
+        <w:tc>
+          <w:tcPr>
+            <w:tcW w:w="0" w:type="auto"/>
+            <w:tcBorders>
+              <w:top w:val="single" w:color="000000" w:sz="2" w:space="0"/>
+              <w:left w:val="single" w:color="000000" w:sz="2" w:space="0"/>
+              <w:bottom w:val="single" w:color="000000" w:sz="2" w:space="0"/>
+              <w:right w:val="single" w:color="000000" w:sz="2" w:space="0"/>
+            </w:tcBorders>
+            <w:shd w:val="clear"/>
+            <w:noWrap/>
+            <w:vAlign w:val="center"/>
+          </w:tcPr>
+          <w:p>
+            <w:pPr>
+              <w:keepNext w:val="0"/>
+              <w:keepLines w:val="0"/>
+              <w:widowControl/>
+              <w:suppressLineNumbers w:val="0"/>
+              <w:jc w:val="center"/>
+              <w:textAlignment w:val="center"/>
+              <w:rPr>
+                <w:rFonts w:hint="default" w:ascii="Calibri" w:hAnsi="Calibri" w:cs="Calibri"/>
+                <w:i w:val="0"/>
+                <w:iCs w:val="0"/>
+                <w:color w:val="000000"/>
+                <w:u w:val="none"/>
+              </w:rPr>
+            </w:pPr>
+            <w:r>
+              <w:rPr>
+                <w:rFonts w:hint="default" w:ascii="Calibri" w:hAnsi="Calibri" w:eastAsia="SimSun" w:cs="Calibri"/>
+                <w:i w:val="0"/>
+                <w:iCs w:val="0"/>
+                <w:color w:val="000000"/>
+                <w:kern w:val="0"/>
+                <w:sz w:val="24"/>
+                <w:szCs w:val="24"/>
+                <w:u w:val="none"/>
+                <w:bdr w:val="none" w:color="auto" w:sz="0" w:space="0"/>
+                <w:lang w:val="en-US" w:eastAsia="zh-CN" w:bidi="ar"/>
+              </w:rPr>
+              <w:t>27</w:t>
+            </w:r>
+          </w:p>
+        </w:tc>
+        <w:tc>
+          <w:tcPr>
+            <w:tcW w:w="0" w:type="auto"/>
+            <w:tcBorders>
+              <w:top w:val="single" w:color="000000" w:sz="2" w:space="0"/>
+              <w:left w:val="single" w:color="000000" w:sz="2" w:space="0"/>
+              <w:bottom w:val="single" w:color="000000" w:sz="2" w:space="0"/>
+              <w:right w:val="single" w:color="000000" w:sz="2" w:space="0"/>
+            </w:tcBorders>
+            <w:shd w:val="clear"/>
+            <w:noWrap/>
+            <w:vAlign w:val="center"/>
+          </w:tcPr>
+          <w:p>
+            <w:pPr>
+              <w:keepNext w:val="0"/>
+              <w:keepLines w:val="0"/>
+              <w:widowControl/>
+              <w:suppressLineNumbers w:val="0"/>
+              <w:jc w:val="center"/>
+              <w:textAlignment w:val="center"/>
+              <w:rPr>
+                <w:rFonts w:hint="default" w:ascii="Calibri" w:hAnsi="Calibri" w:cs="Calibri"/>
+                <w:i w:val="0"/>
+                <w:iCs w:val="0"/>
+                <w:color w:val="000000"/>
+                <w:u w:val="none"/>
+              </w:rPr>
+            </w:pPr>
+            <w:r>
+              <w:rPr>
+                <w:rFonts w:hint="default" w:ascii="Calibri" w:hAnsi="Calibri" w:eastAsia="SimSun" w:cs="Calibri"/>
+                <w:i w:val="0"/>
+                <w:iCs w:val="0"/>
+                <w:color w:val="000000"/>
+                <w:kern w:val="0"/>
+                <w:sz w:val="24"/>
+                <w:szCs w:val="24"/>
+                <w:u w:val="none"/>
+                <w:bdr w:val="none" w:color="auto" w:sz="0" w:space="0"/>
+                <w:lang w:val="en-US" w:eastAsia="zh-CN" w:bidi="ar"/>
+              </w:rPr>
+              <w:t>16</w:t>
+            </w:r>
+          </w:p>
+        </w:tc>
+        <w:tc>
+          <w:tcPr>
+            <w:tcW w:w="0" w:type="auto"/>
+            <w:tcBorders>
+              <w:top w:val="single" w:color="000000" w:sz="2" w:space="0"/>
+              <w:left w:val="single" w:color="000000" w:sz="2" w:space="0"/>
+              <w:bottom w:val="single" w:color="000000" w:sz="2" w:space="0"/>
+              <w:right w:val="single" w:color="000000" w:sz="2" w:space="0"/>
+            </w:tcBorders>
+            <w:shd w:val="clear" w:color="auto" w:fill="FF0000"/>
+            <w:noWrap/>
+            <w:vAlign w:val="center"/>
+          </w:tcPr>
+          <w:p>
+            <w:pPr>
+              <w:keepNext w:val="0"/>
+              <w:keepLines w:val="0"/>
+              <w:widowControl/>
+              <w:suppressLineNumbers w:val="0"/>
+              <w:jc w:val="center"/>
+              <w:textAlignment w:val="center"/>
+              <w:rPr>
+                <w:rFonts w:hint="default" w:ascii="Calibri" w:hAnsi="Calibri" w:cs="Calibri"/>
+                <w:i w:val="0"/>
+                <w:iCs w:val="0"/>
+                <w:color w:val="000000"/>
+                <w:u w:val="none"/>
+              </w:rPr>
+            </w:pPr>
+            <w:r>
+              <w:rPr>
+                <w:rFonts w:hint="default" w:ascii="Calibri" w:hAnsi="Calibri" w:eastAsia="SimSun" w:cs="Calibri"/>
+                <w:i w:val="0"/>
+                <w:iCs w:val="0"/>
+                <w:color w:val="000000"/>
+                <w:kern w:val="0"/>
+                <w:sz w:val="24"/>
+                <w:szCs w:val="24"/>
+                <w:u w:val="none"/>
+                <w:bdr w:val="none" w:color="auto" w:sz="0" w:space="0"/>
+                <w:lang w:val="en-US" w:eastAsia="zh-CN" w:bidi="ar"/>
+              </w:rPr>
+              <w:t>6</w:t>
+            </w:r>
+          </w:p>
+        </w:tc>
+        <w:tc>
+          <w:tcPr>
+            <w:tcW w:w="0" w:type="auto"/>
+            <w:tcBorders>
+              <w:top w:val="single" w:color="000000" w:sz="2" w:space="0"/>
+              <w:left w:val="single" w:color="000000" w:sz="2" w:space="0"/>
+              <w:bottom w:val="single" w:color="000000" w:sz="2" w:space="0"/>
+              <w:right w:val="single" w:color="000000" w:sz="2" w:space="0"/>
+            </w:tcBorders>
+            <w:shd w:val="clear"/>
+            <w:noWrap/>
+            <w:vAlign w:val="center"/>
+          </w:tcPr>
+          <w:p>
+            <w:pPr>
+              <w:keepNext w:val="0"/>
+              <w:keepLines w:val="0"/>
+              <w:widowControl/>
+              <w:suppressLineNumbers w:val="0"/>
+              <w:jc w:val="center"/>
+              <w:textAlignment w:val="center"/>
+              <w:rPr>
+                <w:rFonts w:hint="default" w:ascii="Calibri" w:hAnsi="Calibri" w:cs="Calibri"/>
+                <w:i w:val="0"/>
+                <w:iCs w:val="0"/>
+                <w:color w:val="000000"/>
+                <w:u w:val="none"/>
+              </w:rPr>
+            </w:pPr>
+            <w:r>
+              <w:rPr>
+                <w:rFonts w:hint="default" w:ascii="Calibri" w:hAnsi="Calibri" w:eastAsia="SimSun" w:cs="Calibri"/>
+                <w:i w:val="0"/>
+                <w:iCs w:val="0"/>
+                <w:color w:val="000000"/>
+                <w:kern w:val="0"/>
+                <w:sz w:val="24"/>
+                <w:szCs w:val="24"/>
+                <w:u w:val="none"/>
+                <w:bdr w:val="none" w:color="auto" w:sz="0" w:space="0"/>
+                <w:lang w:val="en-US" w:eastAsia="zh-CN" w:bidi="ar"/>
+              </w:rPr>
+              <w:t>10</w:t>
+            </w:r>
+          </w:p>
+        </w:tc>
+      </w:tr>
+      <w:tr>
+        <w:tblPrEx>
+          <w:tblBorders>
+            <w:top w:val="none" w:color="auto" w:sz="0" w:space="0"/>
+            <w:left w:val="none" w:color="auto" w:sz="0" w:space="0"/>
+            <w:bottom w:val="none" w:color="auto" w:sz="0" w:space="0"/>
+            <w:right w:val="none" w:color="auto" w:sz="0" w:space="0"/>
+            <w:insideH w:val="none" w:color="auto" w:sz="0" w:space="0"/>
+            <w:insideV w:val="none" w:color="auto" w:sz="0" w:space="0"/>
+          </w:tblBorders>
+          <w:tblCellMar>
+            <w:top w:w="0" w:type="dxa"/>
+            <w:left w:w="108" w:type="dxa"/>
+            <w:bottom w:w="0" w:type="dxa"/>
+            <w:right w:w="108" w:type="dxa"/>
+          </w:tblCellMar>
+        </w:tblPrEx>
+        <w:trPr>
+          <w:trHeight w:val="220" w:hRule="atLeast"/>
+          <w:jc w:val="center"/>
+        </w:trPr>
+        <w:tc>
+          <w:tcPr>
+            <w:tcW w:w="0" w:type="auto"/>
+            <w:tcBorders>
+              <w:top w:val="single" w:color="000000" w:sz="2" w:space="0"/>
+              <w:left w:val="single" w:color="000000" w:sz="2" w:space="0"/>
+              <w:bottom w:val="single" w:color="000000" w:sz="2" w:space="0"/>
+              <w:right w:val="single" w:color="000000" w:sz="2" w:space="0"/>
+            </w:tcBorders>
+            <w:shd w:val="clear"/>
+            <w:noWrap/>
+            <w:vAlign w:val="center"/>
+          </w:tcPr>
+          <w:p>
+            <w:pPr>
+              <w:keepNext w:val="0"/>
+              <w:keepLines w:val="0"/>
+              <w:widowControl/>
+              <w:suppressLineNumbers w:val="0"/>
+              <w:jc w:val="center"/>
+              <w:textAlignment w:val="center"/>
+              <w:rPr>
+                <w:rFonts w:hint="default" w:ascii="Calibri" w:hAnsi="Calibri" w:cs="Calibri"/>
+                <w:i w:val="0"/>
+                <w:iCs w:val="0"/>
+                <w:color w:val="000000"/>
+                <w:u w:val="none"/>
+              </w:rPr>
+            </w:pPr>
+            <w:r>
+              <w:rPr>
+                <w:rFonts w:hint="default" w:ascii="Calibri" w:hAnsi="Calibri" w:eastAsia="SimSun" w:cs="Calibri"/>
+                <w:i w:val="0"/>
+                <w:iCs w:val="0"/>
+                <w:color w:val="000000"/>
+                <w:kern w:val="0"/>
+                <w:sz w:val="24"/>
+                <w:szCs w:val="24"/>
+                <w:u w:val="none"/>
+                <w:bdr w:val="none" w:color="auto" w:sz="0" w:space="0"/>
+                <w:lang w:val="en-US" w:eastAsia="zh-CN" w:bidi="ar"/>
+              </w:rPr>
+              <w:t>Add-Drop + troca</w:t>
+            </w:r>
+          </w:p>
+        </w:tc>
+        <w:tc>
+          <w:tcPr>
+            <w:tcW w:w="0" w:type="auto"/>
+            <w:tcBorders>
+              <w:top w:val="single" w:color="000000" w:sz="2" w:space="0"/>
+              <w:left w:val="single" w:color="000000" w:sz="2" w:space="0"/>
+              <w:bottom w:val="single" w:color="000000" w:sz="2" w:space="0"/>
+              <w:right w:val="single" w:color="000000" w:sz="2" w:space="0"/>
+            </w:tcBorders>
+            <w:shd w:val="clear"/>
+            <w:noWrap/>
+            <w:vAlign w:val="center"/>
+          </w:tcPr>
+          <w:p>
+            <w:pPr>
+              <w:keepNext w:val="0"/>
+              <w:keepLines w:val="0"/>
+              <w:widowControl/>
+              <w:suppressLineNumbers w:val="0"/>
+              <w:jc w:val="center"/>
+              <w:textAlignment w:val="center"/>
+              <w:rPr>
+                <w:rFonts w:hint="default" w:ascii="Calibri" w:hAnsi="Calibri" w:cs="Calibri"/>
+                <w:i w:val="0"/>
+                <w:iCs w:val="0"/>
+                <w:color w:val="000000"/>
+                <w:u w:val="none"/>
+              </w:rPr>
+            </w:pPr>
+            <w:r>
+              <w:rPr>
+                <w:rFonts w:hint="default" w:ascii="Calibri" w:hAnsi="Calibri" w:eastAsia="SimSun" w:cs="Calibri"/>
+                <w:i w:val="0"/>
+                <w:iCs w:val="0"/>
+                <w:color w:val="000000"/>
+                <w:kern w:val="0"/>
+                <w:sz w:val="24"/>
+                <w:szCs w:val="24"/>
+                <w:u w:val="none"/>
+                <w:bdr w:val="none" w:color="auto" w:sz="0" w:space="0"/>
+                <w:lang w:val="en-US" w:eastAsia="zh-CN" w:bidi="ar"/>
+              </w:rPr>
+              <w:t>-</w:t>
+            </w:r>
+          </w:p>
+        </w:tc>
+        <w:tc>
+          <w:tcPr>
+            <w:tcW w:w="0" w:type="auto"/>
+            <w:tcBorders>
+              <w:top w:val="single" w:color="000000" w:sz="2" w:space="0"/>
+              <w:left w:val="single" w:color="000000" w:sz="2" w:space="0"/>
+              <w:bottom w:val="single" w:color="000000" w:sz="2" w:space="0"/>
+              <w:right w:val="single" w:color="000000" w:sz="2" w:space="0"/>
+            </w:tcBorders>
+            <w:shd w:val="clear"/>
+            <w:noWrap/>
+            <w:vAlign w:val="center"/>
+          </w:tcPr>
+          <w:p>
+            <w:pPr>
+              <w:keepNext w:val="0"/>
+              <w:keepLines w:val="0"/>
+              <w:widowControl/>
+              <w:suppressLineNumbers w:val="0"/>
+              <w:jc w:val="center"/>
+              <w:textAlignment w:val="center"/>
+              <w:rPr>
+                <w:rFonts w:hint="default" w:ascii="Calibri" w:hAnsi="Calibri" w:cs="Calibri"/>
+                <w:i w:val="0"/>
+                <w:iCs w:val="0"/>
+                <w:color w:val="000000"/>
+                <w:u w:val="none"/>
+              </w:rPr>
+            </w:pPr>
+            <w:r>
+              <w:rPr>
+                <w:rFonts w:hint="default" w:ascii="Calibri" w:hAnsi="Calibri" w:eastAsia="SimSun" w:cs="Calibri"/>
+                <w:i w:val="0"/>
+                <w:iCs w:val="0"/>
+                <w:color w:val="000000"/>
+                <w:kern w:val="0"/>
+                <w:sz w:val="24"/>
+                <w:szCs w:val="24"/>
+                <w:u w:val="none"/>
+                <w:bdr w:val="none" w:color="auto" w:sz="0" w:space="0"/>
+                <w:lang w:val="en-US" w:eastAsia="zh-CN" w:bidi="ar"/>
+              </w:rPr>
+              <w:t>-</w:t>
+            </w:r>
+          </w:p>
+        </w:tc>
+        <w:tc>
+          <w:tcPr>
+            <w:tcW w:w="0" w:type="auto"/>
+            <w:tcBorders>
+              <w:top w:val="single" w:color="000000" w:sz="2" w:space="0"/>
+              <w:left w:val="single" w:color="000000" w:sz="2" w:space="0"/>
+              <w:bottom w:val="single" w:color="000000" w:sz="2" w:space="0"/>
+              <w:right w:val="single" w:color="000000" w:sz="2" w:space="0"/>
+            </w:tcBorders>
+            <w:shd w:val="clear"/>
+            <w:noWrap/>
+            <w:vAlign w:val="center"/>
+          </w:tcPr>
+          <w:p>
+            <w:pPr>
+              <w:keepNext w:val="0"/>
+              <w:keepLines w:val="0"/>
+              <w:widowControl/>
+              <w:suppressLineNumbers w:val="0"/>
+              <w:jc w:val="center"/>
+              <w:textAlignment w:val="center"/>
+              <w:rPr>
+                <w:rFonts w:hint="default" w:ascii="Calibri" w:hAnsi="Calibri" w:cs="Calibri"/>
+                <w:i w:val="0"/>
+                <w:iCs w:val="0"/>
+                <w:color w:val="000000"/>
+                <w:u w:val="none"/>
+              </w:rPr>
+            </w:pPr>
+            <w:r>
+              <w:rPr>
+                <w:rFonts w:hint="default" w:ascii="Calibri" w:hAnsi="Calibri" w:eastAsia="SimSun" w:cs="Calibri"/>
+                <w:i w:val="0"/>
+                <w:iCs w:val="0"/>
+                <w:color w:val="000000"/>
+                <w:kern w:val="0"/>
+                <w:sz w:val="24"/>
+                <w:szCs w:val="24"/>
+                <w:u w:val="none"/>
+                <w:bdr w:val="none" w:color="auto" w:sz="0" w:space="0"/>
+                <w:lang w:val="en-US" w:eastAsia="zh-CN" w:bidi="ar"/>
+              </w:rPr>
+              <w:t>-</w:t>
+            </w:r>
+          </w:p>
+        </w:tc>
+        <w:tc>
+          <w:tcPr>
+            <w:tcW w:w="0" w:type="auto"/>
+            <w:tcBorders>
+              <w:top w:val="single" w:color="000000" w:sz="2" w:space="0"/>
+              <w:left w:val="single" w:color="000000" w:sz="2" w:space="0"/>
+              <w:bottom w:val="single" w:color="000000" w:sz="2" w:space="0"/>
+              <w:right w:val="single" w:color="000000" w:sz="2" w:space="0"/>
+            </w:tcBorders>
+            <w:shd w:val="clear"/>
+            <w:noWrap/>
+            <w:vAlign w:val="center"/>
+          </w:tcPr>
+          <w:p>
+            <w:pPr>
+              <w:keepNext w:val="0"/>
+              <w:keepLines w:val="0"/>
+              <w:widowControl/>
+              <w:suppressLineNumbers w:val="0"/>
+              <w:jc w:val="center"/>
+              <w:textAlignment w:val="center"/>
+              <w:rPr>
+                <w:rFonts w:hint="default" w:ascii="Calibri" w:hAnsi="Calibri" w:cs="Calibri"/>
+                <w:i w:val="0"/>
+                <w:iCs w:val="0"/>
+                <w:color w:val="000000"/>
+                <w:u w:val="none"/>
+              </w:rPr>
+            </w:pPr>
+            <w:r>
+              <w:rPr>
+                <w:rFonts w:hint="default" w:ascii="Calibri" w:hAnsi="Calibri" w:eastAsia="SimSun" w:cs="Calibri"/>
+                <w:i w:val="0"/>
+                <w:iCs w:val="0"/>
+                <w:color w:val="000000"/>
+                <w:kern w:val="0"/>
+                <w:sz w:val="24"/>
+                <w:szCs w:val="24"/>
+                <w:u w:val="none"/>
+                <w:bdr w:val="none" w:color="auto" w:sz="0" w:space="0"/>
+                <w:lang w:val="en-US" w:eastAsia="zh-CN" w:bidi="ar"/>
+              </w:rPr>
+              <w:t>30</w:t>
+            </w:r>
+          </w:p>
+        </w:tc>
+      </w:tr>
+      <w:tr>
+        <w:tblPrEx>
+          <w:tblBorders>
+            <w:top w:val="none" w:color="auto" w:sz="0" w:space="0"/>
+            <w:left w:val="none" w:color="auto" w:sz="0" w:space="0"/>
+            <w:bottom w:val="none" w:color="auto" w:sz="0" w:space="0"/>
+            <w:right w:val="none" w:color="auto" w:sz="0" w:space="0"/>
+            <w:insideH w:val="none" w:color="auto" w:sz="0" w:space="0"/>
+            <w:insideV w:val="none" w:color="auto" w:sz="0" w:space="0"/>
+          </w:tblBorders>
+          <w:shd w:val="clear"/>
+          <w:tblCellMar>
+            <w:top w:w="0" w:type="dxa"/>
+            <w:left w:w="108" w:type="dxa"/>
+            <w:bottom w:w="0" w:type="dxa"/>
+            <w:right w:w="108" w:type="dxa"/>
+          </w:tblCellMar>
+        </w:tblPrEx>
+        <w:trPr>
+          <w:trHeight w:val="220" w:hRule="atLeast"/>
+          <w:jc w:val="center"/>
+        </w:trPr>
+        <w:tc>
+          <w:tcPr>
+            <w:tcW w:w="0" w:type="auto"/>
+            <w:tcBorders>
+              <w:top w:val="single" w:color="000000" w:sz="2" w:space="0"/>
+              <w:left w:val="single" w:color="000000" w:sz="2" w:space="0"/>
+              <w:bottom w:val="single" w:color="000000" w:sz="2" w:space="0"/>
+              <w:right w:val="single" w:color="000000" w:sz="2" w:space="0"/>
+            </w:tcBorders>
+            <w:shd w:val="clear"/>
+            <w:noWrap/>
+            <w:vAlign w:val="center"/>
+          </w:tcPr>
+          <w:p>
+            <w:pPr>
+              <w:keepNext w:val="0"/>
+              <w:keepLines w:val="0"/>
+              <w:widowControl/>
+              <w:suppressLineNumbers w:val="0"/>
+              <w:jc w:val="center"/>
+              <w:textAlignment w:val="center"/>
+              <w:rPr>
+                <w:rFonts w:hint="default" w:ascii="Calibri" w:hAnsi="Calibri" w:cs="Calibri"/>
+                <w:i w:val="0"/>
+                <w:iCs w:val="0"/>
+                <w:color w:val="000000"/>
+                <w:u w:val="none"/>
+              </w:rPr>
+            </w:pPr>
+            <w:r>
+              <w:rPr>
+                <w:rFonts w:hint="default" w:ascii="Calibri" w:hAnsi="Calibri" w:eastAsia="SimSun" w:cs="Calibri"/>
+                <w:i w:val="0"/>
+                <w:iCs w:val="0"/>
+                <w:color w:val="000000"/>
+                <w:kern w:val="0"/>
+                <w:sz w:val="24"/>
+                <w:szCs w:val="24"/>
+                <w:u w:val="none"/>
+                <w:bdr w:val="none" w:color="auto" w:sz="0" w:space="0"/>
+                <w:lang w:val="en-US" w:eastAsia="zh-CN" w:bidi="ar"/>
+              </w:rPr>
+              <w:t>Add-Drop + inserção</w:t>
+            </w:r>
+          </w:p>
+        </w:tc>
+        <w:tc>
+          <w:tcPr>
+            <w:tcW w:w="0" w:type="auto"/>
+            <w:tcBorders>
+              <w:top w:val="single" w:color="000000" w:sz="2" w:space="0"/>
+              <w:left w:val="single" w:color="000000" w:sz="2" w:space="0"/>
+              <w:bottom w:val="single" w:color="000000" w:sz="2" w:space="0"/>
+              <w:right w:val="single" w:color="000000" w:sz="2" w:space="0"/>
+            </w:tcBorders>
+            <w:shd w:val="clear"/>
+            <w:noWrap/>
+            <w:vAlign w:val="center"/>
+          </w:tcPr>
+          <w:p>
+            <w:pPr>
+              <w:keepNext w:val="0"/>
+              <w:keepLines w:val="0"/>
+              <w:widowControl/>
+              <w:suppressLineNumbers w:val="0"/>
+              <w:jc w:val="center"/>
+              <w:textAlignment w:val="center"/>
+              <w:rPr>
+                <w:rFonts w:hint="default" w:ascii="Calibri" w:hAnsi="Calibri" w:cs="Calibri"/>
+                <w:i w:val="0"/>
+                <w:iCs w:val="0"/>
+                <w:color w:val="000000"/>
+                <w:u w:val="none"/>
+              </w:rPr>
+            </w:pPr>
+            <w:r>
+              <w:rPr>
+                <w:rFonts w:hint="default" w:ascii="Calibri" w:hAnsi="Calibri" w:eastAsia="SimSun" w:cs="Calibri"/>
+                <w:i w:val="0"/>
+                <w:iCs w:val="0"/>
+                <w:color w:val="000000"/>
+                <w:kern w:val="0"/>
+                <w:sz w:val="24"/>
+                <w:szCs w:val="24"/>
+                <w:u w:val="none"/>
+                <w:bdr w:val="none" w:color="auto" w:sz="0" w:space="0"/>
+                <w:lang w:val="en-US" w:eastAsia="zh-CN" w:bidi="ar"/>
+              </w:rPr>
+              <w:t>-</w:t>
+            </w:r>
+          </w:p>
+        </w:tc>
+        <w:tc>
+          <w:tcPr>
+            <w:tcW w:w="0" w:type="auto"/>
+            <w:tcBorders>
+              <w:top w:val="single" w:color="000000" w:sz="2" w:space="0"/>
+              <w:left w:val="single" w:color="000000" w:sz="2" w:space="0"/>
+              <w:bottom w:val="single" w:color="000000" w:sz="2" w:space="0"/>
+              <w:right w:val="single" w:color="000000" w:sz="2" w:space="0"/>
+            </w:tcBorders>
+            <w:shd w:val="clear"/>
+            <w:noWrap/>
+            <w:vAlign w:val="center"/>
+          </w:tcPr>
+          <w:p>
+            <w:pPr>
+              <w:keepNext w:val="0"/>
+              <w:keepLines w:val="0"/>
+              <w:widowControl/>
+              <w:suppressLineNumbers w:val="0"/>
+              <w:jc w:val="center"/>
+              <w:textAlignment w:val="center"/>
+              <w:rPr>
+                <w:rFonts w:hint="default" w:ascii="Calibri" w:hAnsi="Calibri" w:cs="Calibri"/>
+                <w:i w:val="0"/>
+                <w:iCs w:val="0"/>
+                <w:color w:val="000000"/>
+                <w:u w:val="none"/>
+              </w:rPr>
+            </w:pPr>
+            <w:r>
+              <w:rPr>
+                <w:rFonts w:hint="default" w:ascii="Calibri" w:hAnsi="Calibri" w:eastAsia="SimSun" w:cs="Calibri"/>
+                <w:i w:val="0"/>
+                <w:iCs w:val="0"/>
+                <w:color w:val="000000"/>
+                <w:kern w:val="0"/>
+                <w:sz w:val="24"/>
+                <w:szCs w:val="24"/>
+                <w:u w:val="none"/>
+                <w:bdr w:val="none" w:color="auto" w:sz="0" w:space="0"/>
+                <w:lang w:val="en-US" w:eastAsia="zh-CN" w:bidi="ar"/>
+              </w:rPr>
+              <w:t>-</w:t>
+            </w:r>
+          </w:p>
+        </w:tc>
+        <w:tc>
+          <w:tcPr>
+            <w:tcW w:w="0" w:type="auto"/>
+            <w:tcBorders>
+              <w:top w:val="single" w:color="000000" w:sz="2" w:space="0"/>
+              <w:left w:val="single" w:color="000000" w:sz="2" w:space="0"/>
+              <w:bottom w:val="single" w:color="000000" w:sz="2" w:space="0"/>
+              <w:right w:val="single" w:color="000000" w:sz="2" w:space="0"/>
+            </w:tcBorders>
+            <w:shd w:val="clear"/>
+            <w:noWrap/>
+            <w:vAlign w:val="center"/>
+          </w:tcPr>
+          <w:p>
+            <w:pPr>
+              <w:keepNext w:val="0"/>
+              <w:keepLines w:val="0"/>
+              <w:widowControl/>
+              <w:suppressLineNumbers w:val="0"/>
+              <w:jc w:val="center"/>
+              <w:textAlignment w:val="center"/>
+              <w:rPr>
+                <w:rFonts w:hint="default" w:ascii="Calibri" w:hAnsi="Calibri" w:cs="Calibri"/>
+                <w:i w:val="0"/>
+                <w:iCs w:val="0"/>
+                <w:color w:val="000000"/>
+                <w:u w:val="none"/>
+              </w:rPr>
+            </w:pPr>
+            <w:r>
+              <w:rPr>
+                <w:rFonts w:hint="default" w:ascii="Calibri" w:hAnsi="Calibri" w:eastAsia="SimSun" w:cs="Calibri"/>
+                <w:i w:val="0"/>
+                <w:iCs w:val="0"/>
+                <w:color w:val="000000"/>
+                <w:kern w:val="0"/>
+                <w:sz w:val="24"/>
+                <w:szCs w:val="24"/>
+                <w:u w:val="none"/>
+                <w:bdr w:val="none" w:color="auto" w:sz="0" w:space="0"/>
+                <w:lang w:val="en-US" w:eastAsia="zh-CN" w:bidi="ar"/>
+              </w:rPr>
+              <w:t>-</w:t>
+            </w:r>
+          </w:p>
+        </w:tc>
+        <w:tc>
+          <w:tcPr>
+            <w:tcW w:w="0" w:type="auto"/>
+            <w:tcBorders>
+              <w:top w:val="single" w:color="000000" w:sz="2" w:space="0"/>
+              <w:left w:val="single" w:color="000000" w:sz="2" w:space="0"/>
+              <w:bottom w:val="single" w:color="000000" w:sz="2" w:space="0"/>
+              <w:right w:val="single" w:color="000000" w:sz="2" w:space="0"/>
+            </w:tcBorders>
+            <w:shd w:val="clear" w:color="auto" w:fill="00B050"/>
+            <w:noWrap/>
+            <w:vAlign w:val="center"/>
+          </w:tcPr>
+          <w:p>
+            <w:pPr>
+              <w:keepNext w:val="0"/>
+              <w:keepLines w:val="0"/>
+              <w:widowControl/>
+              <w:suppressLineNumbers w:val="0"/>
+              <w:jc w:val="center"/>
+              <w:textAlignment w:val="center"/>
+              <w:rPr>
+                <w:rFonts w:hint="default" w:ascii="Calibri" w:hAnsi="Calibri" w:cs="Calibri"/>
+                <w:i w:val="0"/>
+                <w:iCs w:val="0"/>
+                <w:color w:val="000000"/>
+                <w:u w:val="none"/>
+              </w:rPr>
+            </w:pPr>
+            <w:r>
+              <w:rPr>
+                <w:rFonts w:hint="default" w:ascii="Calibri" w:hAnsi="Calibri" w:eastAsia="SimSun" w:cs="Calibri"/>
+                <w:i w:val="0"/>
+                <w:iCs w:val="0"/>
+                <w:color w:val="000000"/>
+                <w:kern w:val="0"/>
+                <w:sz w:val="24"/>
+                <w:szCs w:val="24"/>
+                <w:u w:val="none"/>
+                <w:bdr w:val="none" w:color="auto" w:sz="0" w:space="0"/>
+                <w:lang w:val="en-US" w:eastAsia="zh-CN" w:bidi="ar"/>
+              </w:rPr>
+              <w:t>36</w:t>
+            </w:r>
+          </w:p>
+        </w:tc>
+      </w:tr>
+      <w:tr>
+        <w:tblPrEx>
+          <w:tblBorders>
+            <w:top w:val="none" w:color="auto" w:sz="0" w:space="0"/>
+            <w:left w:val="none" w:color="auto" w:sz="0" w:space="0"/>
+            <w:bottom w:val="none" w:color="auto" w:sz="0" w:space="0"/>
+            <w:right w:val="none" w:color="auto" w:sz="0" w:space="0"/>
+            <w:insideH w:val="none" w:color="auto" w:sz="0" w:space="0"/>
+            <w:insideV w:val="none" w:color="auto" w:sz="0" w:space="0"/>
+          </w:tblBorders>
+          <w:tblCellMar>
+            <w:top w:w="0" w:type="dxa"/>
+            <w:left w:w="108" w:type="dxa"/>
+            <w:bottom w:w="0" w:type="dxa"/>
+            <w:right w:w="108" w:type="dxa"/>
+          </w:tblCellMar>
+        </w:tblPrEx>
+        <w:trPr>
+          <w:trHeight w:val="224" w:hRule="atLeast"/>
+          <w:jc w:val="center"/>
+        </w:trPr>
+        <w:tc>
+          <w:tcPr>
+            <w:tcW w:w="0" w:type="auto"/>
+            <w:tcBorders>
+              <w:top w:val="single" w:color="000000" w:sz="2" w:space="0"/>
+              <w:left w:val="single" w:color="000000" w:sz="2" w:space="0"/>
+              <w:bottom w:val="single" w:color="000000" w:sz="2" w:space="0"/>
+              <w:right w:val="single" w:color="000000" w:sz="2" w:space="0"/>
+            </w:tcBorders>
+            <w:shd w:val="clear"/>
+            <w:noWrap/>
+            <w:vAlign w:val="center"/>
+          </w:tcPr>
+          <w:p>
+            <w:pPr>
+              <w:keepNext w:val="0"/>
+              <w:keepLines w:val="0"/>
+              <w:widowControl/>
+              <w:suppressLineNumbers w:val="0"/>
+              <w:jc w:val="center"/>
+              <w:textAlignment w:val="center"/>
+              <w:rPr>
+                <w:rFonts w:hint="default" w:ascii="Calibri" w:hAnsi="Calibri" w:cs="Calibri"/>
+                <w:i w:val="0"/>
+                <w:iCs w:val="0"/>
+                <w:color w:val="000000"/>
+                <w:u w:val="none"/>
+              </w:rPr>
+            </w:pPr>
+            <w:r>
+              <w:rPr>
+                <w:rFonts w:hint="default" w:ascii="Calibri" w:hAnsi="Calibri" w:eastAsia="SimSun" w:cs="Calibri"/>
+                <w:i w:val="0"/>
+                <w:iCs w:val="0"/>
+                <w:color w:val="000000"/>
+                <w:kern w:val="0"/>
+                <w:sz w:val="24"/>
+                <w:szCs w:val="24"/>
+                <w:u w:val="none"/>
+                <w:bdr w:val="none" w:color="auto" w:sz="0" w:space="0"/>
+                <w:lang w:val="en-US" w:eastAsia="zh-CN" w:bidi="ar"/>
+              </w:rPr>
+              <w:t>Add-Drop + 2-OPT</w:t>
+            </w:r>
+          </w:p>
+        </w:tc>
+        <w:tc>
+          <w:tcPr>
+            <w:tcW w:w="0" w:type="auto"/>
+            <w:tcBorders>
+              <w:top w:val="single" w:color="000000" w:sz="2" w:space="0"/>
+              <w:left w:val="single" w:color="000000" w:sz="2" w:space="0"/>
+              <w:bottom w:val="single" w:color="000000" w:sz="2" w:space="0"/>
+              <w:right w:val="single" w:color="000000" w:sz="2" w:space="0"/>
+            </w:tcBorders>
+            <w:shd w:val="clear"/>
+            <w:noWrap/>
+            <w:vAlign w:val="center"/>
+          </w:tcPr>
+          <w:p>
+            <w:pPr>
+              <w:keepNext w:val="0"/>
+              <w:keepLines w:val="0"/>
+              <w:widowControl/>
+              <w:suppressLineNumbers w:val="0"/>
+              <w:jc w:val="center"/>
+              <w:textAlignment w:val="center"/>
+              <w:rPr>
+                <w:rFonts w:hint="default" w:ascii="Calibri" w:hAnsi="Calibri" w:cs="Calibri"/>
+                <w:i w:val="0"/>
+                <w:iCs w:val="0"/>
+                <w:color w:val="000000"/>
+                <w:u w:val="none"/>
+              </w:rPr>
+            </w:pPr>
+            <w:r>
+              <w:rPr>
+                <w:rFonts w:hint="default" w:ascii="Calibri" w:hAnsi="Calibri" w:eastAsia="SimSun" w:cs="Calibri"/>
+                <w:i w:val="0"/>
+                <w:iCs w:val="0"/>
+                <w:color w:val="000000"/>
+                <w:kern w:val="0"/>
+                <w:sz w:val="24"/>
+                <w:szCs w:val="24"/>
+                <w:u w:val="none"/>
+                <w:bdr w:val="none" w:color="auto" w:sz="0" w:space="0"/>
+                <w:lang w:val="en-US" w:eastAsia="zh-CN" w:bidi="ar"/>
+              </w:rPr>
+              <w:t>-</w:t>
+            </w:r>
+          </w:p>
+        </w:tc>
+        <w:tc>
+          <w:tcPr>
+            <w:tcW w:w="0" w:type="auto"/>
+            <w:tcBorders>
+              <w:top w:val="single" w:color="000000" w:sz="2" w:space="0"/>
+              <w:left w:val="single" w:color="000000" w:sz="2" w:space="0"/>
+              <w:bottom w:val="single" w:color="000000" w:sz="2" w:space="0"/>
+              <w:right w:val="single" w:color="000000" w:sz="2" w:space="0"/>
+            </w:tcBorders>
+            <w:shd w:val="clear"/>
+            <w:noWrap/>
+            <w:vAlign w:val="center"/>
+          </w:tcPr>
+          <w:p>
+            <w:pPr>
+              <w:keepNext w:val="0"/>
+              <w:keepLines w:val="0"/>
+              <w:widowControl/>
+              <w:suppressLineNumbers w:val="0"/>
+              <w:jc w:val="center"/>
+              <w:textAlignment w:val="center"/>
+              <w:rPr>
+                <w:rFonts w:hint="default" w:ascii="Calibri" w:hAnsi="Calibri" w:cs="Calibri"/>
+                <w:i w:val="0"/>
+                <w:iCs w:val="0"/>
+                <w:color w:val="000000"/>
+                <w:u w:val="none"/>
+              </w:rPr>
+            </w:pPr>
+            <w:r>
+              <w:rPr>
+                <w:rFonts w:hint="default" w:ascii="Calibri" w:hAnsi="Calibri" w:eastAsia="SimSun" w:cs="Calibri"/>
+                <w:i w:val="0"/>
+                <w:iCs w:val="0"/>
+                <w:color w:val="000000"/>
+                <w:kern w:val="0"/>
+                <w:sz w:val="24"/>
+                <w:szCs w:val="24"/>
+                <w:u w:val="none"/>
+                <w:bdr w:val="none" w:color="auto" w:sz="0" w:space="0"/>
+                <w:lang w:val="en-US" w:eastAsia="zh-CN" w:bidi="ar"/>
+              </w:rPr>
+              <w:t>-</w:t>
+            </w:r>
+          </w:p>
+        </w:tc>
+        <w:tc>
+          <w:tcPr>
+            <w:tcW w:w="0" w:type="auto"/>
+            <w:tcBorders>
+              <w:top w:val="single" w:color="000000" w:sz="2" w:space="0"/>
+              <w:left w:val="single" w:color="000000" w:sz="2" w:space="0"/>
+              <w:bottom w:val="single" w:color="000000" w:sz="2" w:space="0"/>
+              <w:right w:val="single" w:color="000000" w:sz="2" w:space="0"/>
+            </w:tcBorders>
+            <w:shd w:val="clear"/>
+            <w:noWrap/>
+            <w:vAlign w:val="center"/>
+          </w:tcPr>
+          <w:p>
+            <w:pPr>
+              <w:keepNext w:val="0"/>
+              <w:keepLines w:val="0"/>
+              <w:widowControl/>
+              <w:suppressLineNumbers w:val="0"/>
+              <w:jc w:val="center"/>
+              <w:textAlignment w:val="center"/>
+              <w:rPr>
+                <w:rFonts w:hint="default" w:ascii="Calibri" w:hAnsi="Calibri" w:cs="Calibri"/>
+                <w:i w:val="0"/>
+                <w:iCs w:val="0"/>
+                <w:color w:val="000000"/>
+                <w:u w:val="none"/>
+              </w:rPr>
+            </w:pPr>
+            <w:r>
+              <w:rPr>
+                <w:rFonts w:hint="default" w:ascii="Calibri" w:hAnsi="Calibri" w:eastAsia="SimSun" w:cs="Calibri"/>
+                <w:i w:val="0"/>
+                <w:iCs w:val="0"/>
+                <w:color w:val="000000"/>
+                <w:kern w:val="0"/>
+                <w:sz w:val="24"/>
+                <w:szCs w:val="24"/>
+                <w:u w:val="none"/>
+                <w:bdr w:val="none" w:color="auto" w:sz="0" w:space="0"/>
+                <w:lang w:val="en-US" w:eastAsia="zh-CN" w:bidi="ar"/>
+              </w:rPr>
+              <w:t>-</w:t>
+            </w:r>
+          </w:p>
+        </w:tc>
+        <w:tc>
+          <w:tcPr>
+            <w:tcW w:w="0" w:type="auto"/>
+            <w:tcBorders>
+              <w:top w:val="single" w:color="000000" w:sz="2" w:space="0"/>
+              <w:left w:val="single" w:color="000000" w:sz="2" w:space="0"/>
+              <w:bottom w:val="single" w:color="000000" w:sz="2" w:space="0"/>
+              <w:right w:val="single" w:color="000000" w:sz="2" w:space="0"/>
+            </w:tcBorders>
+            <w:shd w:val="clear" w:color="auto" w:fill="00B050"/>
+            <w:noWrap/>
+            <w:vAlign w:val="center"/>
+          </w:tcPr>
+          <w:p>
+            <w:pPr>
+              <w:keepNext w:val="0"/>
+              <w:keepLines w:val="0"/>
+              <w:widowControl/>
+              <w:suppressLineNumbers w:val="0"/>
+              <w:jc w:val="center"/>
+              <w:textAlignment w:val="center"/>
+              <w:rPr>
+                <w:rFonts w:hint="default" w:ascii="Calibri" w:hAnsi="Calibri" w:cs="Calibri"/>
+                <w:i w:val="0"/>
+                <w:iCs w:val="0"/>
+                <w:color w:val="000000"/>
+                <w:u w:val="none"/>
+              </w:rPr>
+            </w:pPr>
+            <w:r>
+              <w:rPr>
+                <w:rFonts w:hint="default" w:ascii="Calibri" w:hAnsi="Calibri" w:eastAsia="SimSun" w:cs="Calibri"/>
+                <w:i w:val="0"/>
+                <w:iCs w:val="0"/>
+                <w:color w:val="000000"/>
+                <w:kern w:val="0"/>
+                <w:sz w:val="24"/>
+                <w:szCs w:val="24"/>
+                <w:u w:val="none"/>
+                <w:bdr w:val="none" w:color="auto" w:sz="0" w:space="0"/>
+                <w:lang w:val="en-US" w:eastAsia="zh-CN" w:bidi="ar"/>
+              </w:rPr>
+              <w:t>53</w:t>
+            </w:r>
+          </w:p>
+        </w:tc>
+      </w:tr>
+    </w:tbl>
+    <w:p>
+      <w:pPr>
+        <w:jc w:val="both"/>
+        <w:rPr>
+          <w:rFonts w:hint="default" w:ascii="Arial" w:hAnsi="Arial" w:cs="Arial"/>
+          <w:sz w:val="24"/>
+          <w:szCs w:val="24"/>
+          <w:lang w:val="pt-BR"/>
+        </w:rPr>
+      </w:pPr>
     </w:p>
     <w:p>
       <w:pPr>
@@ -295,7 +2590,6 @@
           <w:lang w:val="pt-BR"/>
         </w:rPr>
         <w:tab/>
-        <w:t xml:space="preserve">Com as considerações feitas acima foi obtido que a combinação de Heurística e buscas locais que geraram mais resultados melhores foi a Híbrida 2 + Add-drop + 2-OPT, apresentando 23 casos melhores (12,37%) seguida pelas combinações de </w:t>
       </w:r>
       <w:r>
         <w:rPr>
@@ -306,7 +2600,7 @@
           <w:szCs w:val="24"/>
           <w:lang w:val="pt-BR"/>
         </w:rPr>
-        <w:t>Híbrida 2 + Add-drop + Troca e Híbrida 2 + Add-drop + Inserção, ambas com 21 casos melhores (11,29%).</w:t>
+        <w:t>Com as considerações feitas acima foi obtido que a combinação de Heurística e buscas locais que geraram mais resultados melhores foi a Híbrida 2 + Add-drop + 2-OPT, apresentando 23 casos melhores (12,37%) seguida pelas combinações de Híbrida 2 + Add-drop + Troca e Híbrida 2 + Add-drop + Inserção, ambas com 21 casos melhores (11,29%).</w:t>
       </w:r>
     </w:p>
     <w:p>
@@ -331,6 +2625,16 @@
           <w:lang w:val="pt-BR"/>
         </w:rPr>
         <w:tab/>
+      </w:r>
+      <w:r>
+        <w:rPr>
+          <w:rFonts w:hint="default" w:ascii="Arial" w:hAnsi="Arial" w:cs="Arial"/>
+          <w:i w:val="0"/>
+          <w:iCs w:val="0"/>
+          <w:sz w:val="24"/>
+          <w:szCs w:val="24"/>
+          <w:lang w:val="pt-BR"/>
+        </w:rPr>
         <w:t>Enquanto as combinações que mais vezes apresentaram resultados iguais foram as combinações HVMP + Inserção e HIMB + Troca, ambas apresentando 15 resultados iguais, totalizando um total de 8,06% da amostra de 186 casos.</w:t>
       </w:r>
     </w:p>
@@ -432,6 +2736,16 @@
           <w:lang w:val="pt-BR"/>
         </w:rPr>
         <w:tab/>
+      </w:r>
+      <w:r>
+        <w:rPr>
+          <w:rFonts w:hint="default" w:ascii="Arial" w:hAnsi="Arial" w:cs="Arial"/>
+          <w:i/>
+          <w:iCs/>
+          <w:sz w:val="28"/>
+          <w:szCs w:val="28"/>
+          <w:lang w:val="pt-BR"/>
+        </w:rPr>
         <w:t xml:space="preserve">Levando em conta os resultados citados anteriormente, vale a pena ressaltar a efetividade da combinação Híbrida 2 + Add-Drop que quando combinada com mais uma busca local gerou resultados animadores. Tanto que a combinação que apresentou o melhor resultado em relação as demais combinações testadas foi a combinação </w:t>
       </w:r>
       <w:r>
@@ -454,8 +2768,6 @@
         </w:rPr>
         <w:t>Híbrida 2 + Add-drop + Troca e Híbrida 2 + Add-drop + Inserção.</w:t>
       </w:r>
-      <w:bookmarkStart w:id="0" w:name="_GoBack"/>
-      <w:bookmarkEnd w:id="0"/>
     </w:p>
     <w:p>
       <w:pPr>
@@ -533,7 +2845,7 @@
   <w:docDefaults>
     <w:rPrDefault>
       <w:rPr>
-        <w:rFonts w:asciiTheme="minorHAnsi" w:hAnsiTheme="minorHAnsi" w:eastAsiaTheme="minorEastAsia" w:cstheme="minorBidi"/>
+        <w:rFonts w:ascii="Times New Roman" w:hAnsi="Times New Roman" w:eastAsia="SimSun" w:cs="Times New Roman"/>
       </w:rPr>
     </w:rPrDefault>
     <w:pPrDefault/>
@@ -604,7 +2916,7 @@
     <w:lsdException w:qFormat="1" w:unhideWhenUsed="0" w:uiPriority="0" w:semiHidden="0" w:name="Title"/>
     <w:lsdException w:unhideWhenUsed="0" w:uiPriority="0" w:semiHidden="0" w:name="Closing"/>
     <w:lsdException w:unhideWhenUsed="0" w:uiPriority="0" w:semiHidden="0" w:name="Signature"/>
-    <w:lsdException w:unhideWhenUsed="0" w:uiPriority="0" w:name="Default Paragraph Font"/>
+    <w:lsdException w:qFormat="1" w:unhideWhenUsed="0" w:uiPriority="0" w:name="Default Paragraph Font"/>
     <w:lsdException w:unhideWhenUsed="0" w:uiPriority="0" w:semiHidden="0" w:name="Body Text"/>
     <w:lsdException w:unhideWhenUsed="0" w:uiPriority="0" w:semiHidden="0" w:name="Body Text Indent"/>
     <w:lsdException w:unhideWhenUsed="0" w:uiPriority="0" w:semiHidden="0" w:name="List Continue"/>
@@ -642,7 +2954,7 @@
     <w:lsdException w:unhideWhenUsed="0" w:uiPriority="0" w:semiHidden="0" w:name="HTML Sample"/>
     <w:lsdException w:unhideWhenUsed="0" w:uiPriority="0" w:semiHidden="0" w:name="HTML Typewriter"/>
     <w:lsdException w:unhideWhenUsed="0" w:uiPriority="0" w:semiHidden="0" w:name="HTML Variable"/>
-    <w:lsdException w:unhideWhenUsed="0" w:uiPriority="0" w:name="Normal Table"/>
+    <w:lsdException w:qFormat="1" w:unhideWhenUsed="0" w:uiPriority="0" w:name="Normal Table"/>
     <w:lsdException w:unhideWhenUsed="0" w:uiPriority="0" w:semiHidden="0" w:name="annotation subject"/>
     <w:lsdException w:unhideWhenUsed="0" w:uiPriority="0" w:semiHidden="0" w:name="Table Simple 1"/>
     <w:lsdException w:unhideWhenUsed="0" w:uiPriority="0" w:semiHidden="0" w:name="Table Simple 2"/>
@@ -702,11 +3014,13 @@
   <w:style w:type="character" w:default="1" w:styleId="2">
     <w:name w:val="Default Paragraph Font"/>
     <w:semiHidden/>
+    <w:qFormat/>
     <w:uiPriority w:val="0"/>
   </w:style>
   <w:style w:type="table" w:default="1" w:styleId="3">
     <w:name w:val="Normal Table"/>
     <w:semiHidden/>
+    <w:qFormat/>
     <w:uiPriority w:val="0"/>
     <w:tblPr>
       <w:tblCellMar>

</xml_diff>